<commit_message>
finished book Pro WPF 4.5 in C#
</commit_message>
<xml_diff>
--- a/WPF.docx
+++ b/WPF.docx
@@ -7028,12 +7028,16 @@
         </w:numPr>
         <w:rPr>
           <w:rFonts w:hint="eastAsia"/>
-          <w:lang w:val="en-US" w:eastAsia="zh-CN"/>
-        </w:rPr>
-      </w:pPr>
-      <w:r>
-        <w:rPr>
-          <w:rFonts w:hint="eastAsia"/>
+          <w:sz w:val="24"/>
+          <w:szCs w:val="24"/>
+          <w:lang w:val="en-US" w:eastAsia="zh-CN"/>
+        </w:rPr>
+      </w:pPr>
+      <w:r>
+        <w:rPr>
+          <w:rFonts w:hint="eastAsia"/>
+          <w:sz w:val="24"/>
+          <w:szCs w:val="24"/>
           <w:lang w:val="en-US" w:eastAsia="zh-CN"/>
         </w:rPr>
         <w:t>WPF提供了哪几种动画模式</w:t>
@@ -7050,12 +7054,16 @@
         <w:jc w:val="both"/>
         <w:rPr>
           <w:rFonts w:hint="eastAsia"/>
-          <w:lang w:val="en-US" w:eastAsia="zh-CN"/>
-        </w:rPr>
-      </w:pPr>
-      <w:r>
-        <w:rPr>
-          <w:rFonts w:hint="eastAsia"/>
+          <w:sz w:val="24"/>
+          <w:szCs w:val="24"/>
+          <w:lang w:val="en-US" w:eastAsia="zh-CN"/>
+        </w:rPr>
+      </w:pPr>
+      <w:r>
+        <w:rPr>
+          <w:rFonts w:hint="eastAsia"/>
+          <w:sz w:val="24"/>
+          <w:szCs w:val="24"/>
           <w:lang w:val="en-US" w:eastAsia="zh-CN"/>
         </w:rPr>
         <w:t>两种</w:t>
@@ -7072,12 +7080,16 @@
         <w:jc w:val="both"/>
         <w:rPr>
           <w:rFonts w:hint="eastAsia"/>
-          <w:lang w:val="en-US" w:eastAsia="zh-CN"/>
-        </w:rPr>
-      </w:pPr>
-      <w:r>
-        <w:rPr>
-          <w:rFonts w:hint="eastAsia"/>
+          <w:sz w:val="24"/>
+          <w:szCs w:val="24"/>
+          <w:lang w:val="en-US" w:eastAsia="zh-CN"/>
+        </w:rPr>
+      </w:pPr>
+      <w:r>
+        <w:rPr>
+          <w:rFonts w:hint="eastAsia"/>
+          <w:sz w:val="24"/>
+          <w:szCs w:val="24"/>
           <w:lang w:val="en-US" w:eastAsia="zh-CN"/>
         </w:rPr>
         <w:t>基于属性</w:t>
@@ -7093,12 +7105,16 @@
         <w:jc w:val="both"/>
         <w:rPr>
           <w:rFonts w:hint="eastAsia"/>
-          <w:lang w:val="en-US" w:eastAsia="zh-CN"/>
-        </w:rPr>
-      </w:pPr>
-      <w:r>
-        <w:rPr>
-          <w:rFonts w:hint="eastAsia"/>
+          <w:sz w:val="24"/>
+          <w:szCs w:val="24"/>
+          <w:lang w:val="en-US" w:eastAsia="zh-CN"/>
+        </w:rPr>
+      </w:pPr>
+      <w:r>
+        <w:rPr>
+          <w:rFonts w:hint="eastAsia"/>
+          <w:sz w:val="24"/>
+          <w:szCs w:val="24"/>
           <w:lang w:val="en-US" w:eastAsia="zh-CN"/>
         </w:rPr>
         <w:t>本质上，这种WPF动画只不过是在一段时间间隔内修改依赖项属性值的一种方式。</w:t>
@@ -7115,12 +7131,16 @@
         <w:jc w:val="both"/>
         <w:rPr>
           <w:rFonts w:hint="eastAsia"/>
-          <w:lang w:val="en-US" w:eastAsia="zh-CN"/>
-        </w:rPr>
-      </w:pPr>
-      <w:r>
-        <w:rPr>
-          <w:rFonts w:hint="eastAsia"/>
+          <w:sz w:val="24"/>
+          <w:szCs w:val="24"/>
+          <w:lang w:val="en-US" w:eastAsia="zh-CN"/>
+        </w:rPr>
+      </w:pPr>
+      <w:r>
+        <w:rPr>
+          <w:rFonts w:hint="eastAsia"/>
+          <w:sz w:val="24"/>
+          <w:szCs w:val="24"/>
           <w:lang w:val="en-US" w:eastAsia="zh-CN"/>
         </w:rPr>
         <w:t>基于线性插值的动画（线性值变化）</w:t>
@@ -7137,12 +7157,16 @@
         <w:jc w:val="both"/>
         <w:rPr>
           <w:rFonts w:hint="eastAsia"/>
-          <w:lang w:val="en-US" w:eastAsia="zh-CN"/>
-        </w:rPr>
-      </w:pPr>
-      <w:r>
-        <w:rPr>
-          <w:rFonts w:hint="eastAsia"/>
+          <w:sz w:val="24"/>
+          <w:szCs w:val="24"/>
+          <w:lang w:val="en-US" w:eastAsia="zh-CN"/>
+        </w:rPr>
+      </w:pPr>
+      <w:r>
+        <w:rPr>
+          <w:rFonts w:hint="eastAsia"/>
+          <w:sz w:val="24"/>
+          <w:szCs w:val="24"/>
           <w:lang w:val="en-US" w:eastAsia="zh-CN"/>
         </w:rPr>
         <w:t>基于关键帧的动画（类似枚举值变化）</w:t>
@@ -7159,12 +7183,16 @@
         <w:jc w:val="both"/>
         <w:rPr>
           <w:rFonts w:hint="eastAsia"/>
-          <w:lang w:val="en-US" w:eastAsia="zh-CN"/>
-        </w:rPr>
-      </w:pPr>
-      <w:r>
-        <w:rPr>
-          <w:rFonts w:hint="eastAsia"/>
+          <w:sz w:val="24"/>
+          <w:szCs w:val="24"/>
+          <w:lang w:val="en-US" w:eastAsia="zh-CN"/>
+        </w:rPr>
+      </w:pPr>
+      <w:r>
+        <w:rPr>
+          <w:rFonts w:hint="eastAsia"/>
+          <w:sz w:val="24"/>
+          <w:szCs w:val="24"/>
           <w:lang w:val="en-US" w:eastAsia="zh-CN"/>
         </w:rPr>
         <w:t>基于路径的动画（基于PathGeometry）</w:t>
@@ -7181,12 +7209,16 @@
         <w:jc w:val="both"/>
         <w:rPr>
           <w:rFonts w:hint="eastAsia"/>
-          <w:lang w:val="en-US" w:eastAsia="zh-CN"/>
-        </w:rPr>
-      </w:pPr>
-      <w:r>
-        <w:rPr>
-          <w:rFonts w:hint="eastAsia"/>
+          <w:sz w:val="24"/>
+          <w:szCs w:val="24"/>
+          <w:lang w:val="en-US" w:eastAsia="zh-CN"/>
+        </w:rPr>
+      </w:pPr>
+      <w:r>
+        <w:rPr>
+          <w:rFonts w:hint="eastAsia"/>
+          <w:sz w:val="24"/>
+          <w:szCs w:val="24"/>
           <w:lang w:val="en-US" w:eastAsia="zh-CN"/>
         </w:rPr>
         <w:t>基于帧</w:t>
@@ -7202,12 +7234,16 @@
         <w:jc w:val="both"/>
         <w:rPr>
           <w:rFonts w:hint="eastAsia"/>
-          <w:lang w:val="en-US" w:eastAsia="zh-CN"/>
-        </w:rPr>
-      </w:pPr>
-      <w:r>
-        <w:rPr>
-          <w:rFonts w:hint="eastAsia"/>
+          <w:sz w:val="24"/>
+          <w:szCs w:val="24"/>
+          <w:lang w:val="en-US" w:eastAsia="zh-CN"/>
+        </w:rPr>
+      </w:pPr>
+      <w:r>
+        <w:rPr>
+          <w:rFonts w:hint="eastAsia"/>
+          <w:sz w:val="24"/>
+          <w:szCs w:val="24"/>
           <w:lang w:val="en-US" w:eastAsia="zh-CN"/>
         </w:rPr>
         <w:t>一种更低级但是有更多控制的动画模式，一般不建议使用，除非以上几种动画模式都无法实现；例如模型碰撞动画效果等。</w:t>
@@ -7223,6 +7259,8 @@
         <w:jc w:val="both"/>
         <w:rPr>
           <w:rFonts w:hint="eastAsia"/>
+          <w:sz w:val="24"/>
+          <w:szCs w:val="24"/>
           <w:lang w:val="en-US" w:eastAsia="zh-CN"/>
         </w:rPr>
       </w:pPr>
@@ -7237,6 +7275,8 @@
         <w:jc w:val="both"/>
         <w:rPr>
           <w:rFonts w:hint="eastAsia"/>
+          <w:sz w:val="24"/>
+          <w:szCs w:val="24"/>
           <w:lang w:val="en-US" w:eastAsia="zh-CN"/>
         </w:rPr>
       </w:pPr>
@@ -7249,12 +7289,16 @@
         </w:numPr>
         <w:rPr>
           <w:rFonts w:hint="eastAsia" w:eastAsiaTheme="minorEastAsia"/>
-          <w:lang w:val="en-US" w:eastAsia="zh-CN"/>
-        </w:rPr>
-      </w:pPr>
-      <w:r>
-        <w:rPr>
-          <w:rFonts w:hint="eastAsia"/>
+          <w:sz w:val="24"/>
+          <w:szCs w:val="24"/>
+          <w:lang w:val="en-US" w:eastAsia="zh-CN"/>
+        </w:rPr>
+      </w:pPr>
+      <w:r>
+        <w:rPr>
+          <w:rFonts w:hint="eastAsia"/>
+          <w:sz w:val="24"/>
+          <w:szCs w:val="24"/>
           <w:lang w:val="en-US" w:eastAsia="zh-CN"/>
         </w:rPr>
         <w:t>WPF动画的实现效果和应用情况？</w:t>
@@ -7271,12 +7315,16 @@
         <w:jc w:val="both"/>
         <w:rPr>
           <w:rFonts w:hint="eastAsia"/>
-          <w:lang w:val="en-US" w:eastAsia="zh-CN"/>
-        </w:rPr>
-      </w:pPr>
-      <w:r>
-        <w:rPr>
-          <w:rFonts w:hint="eastAsia"/>
+          <w:sz w:val="24"/>
+          <w:szCs w:val="24"/>
+          <w:lang w:val="en-US" w:eastAsia="zh-CN"/>
+        </w:rPr>
+      </w:pPr>
+      <w:r>
+        <w:rPr>
+          <w:rFonts w:hint="eastAsia"/>
+          <w:sz w:val="24"/>
+          <w:szCs w:val="24"/>
           <w:lang w:val="en-US" w:eastAsia="zh-CN"/>
         </w:rPr>
         <w:t>基本的效果会使用到，比如鱼眼，登录动画等，但是复杂的动画，一般使用第三方软件实现，如使用视频内嵌，或者3D软件编辑的程序内嵌。</w:t>
@@ -7293,6 +7341,8 @@
         <w:jc w:val="both"/>
         <w:rPr>
           <w:rFonts w:hint="eastAsia"/>
+          <w:sz w:val="24"/>
+          <w:szCs w:val="24"/>
           <w:lang w:val="en-US" w:eastAsia="zh-CN"/>
         </w:rPr>
       </w:pPr>
@@ -7308,6 +7358,8 @@
         <w:jc w:val="both"/>
         <w:rPr>
           <w:rFonts w:hint="eastAsia"/>
+          <w:sz w:val="24"/>
+          <w:szCs w:val="24"/>
           <w:lang w:val="en-US" w:eastAsia="zh-CN"/>
         </w:rPr>
       </w:pPr>
@@ -7318,12 +7370,16 @@
         <w:ind w:left="0" w:leftChars="0" w:firstLine="0" w:firstLineChars="0"/>
         <w:rPr>
           <w:rFonts w:hint="eastAsia" w:eastAsiaTheme="minorEastAsia"/>
+          <w:sz w:val="24"/>
+          <w:szCs w:val="24"/>
           <w:lang w:val="en-US" w:eastAsia="zh-CN"/>
         </w:rPr>
       </w:pPr>
       <w:r>
         <w:rPr>
           <w:rFonts w:hint="eastAsia" w:eastAsiaTheme="minorEastAsia"/>
+          <w:sz w:val="24"/>
+          <w:szCs w:val="24"/>
           <w:lang w:val="en-US" w:eastAsia="zh-CN"/>
         </w:rPr>
         <w:t>流文档与打印</w:t>
@@ -7340,12 +7396,16 @@
         <w:jc w:val="both"/>
         <w:rPr>
           <w:rFonts w:hint="eastAsia"/>
-          <w:lang w:val="en-US" w:eastAsia="zh-CN"/>
-        </w:rPr>
-      </w:pPr>
-      <w:r>
-        <w:rPr>
-          <w:rFonts w:hint="eastAsia"/>
+          <w:sz w:val="24"/>
+          <w:szCs w:val="24"/>
+          <w:lang w:val="en-US" w:eastAsia="zh-CN"/>
+        </w:rPr>
+      </w:pPr>
+      <w:r>
+        <w:rPr>
+          <w:rFonts w:hint="eastAsia"/>
+          <w:sz w:val="24"/>
+          <w:szCs w:val="24"/>
           <w:lang w:val="en-US" w:eastAsia="zh-CN"/>
         </w:rPr>
         <w:t>WPF的流文档在实际使用中并不多见。其实现类似于HTML中的各个标签，如&lt;p&gt;&lt;b&gt;&lt;H1&gt;等等，当然还提供一些其他高级功能，如编辑等。</w:t>
@@ -7362,12 +7422,16 @@
         <w:jc w:val="both"/>
         <w:rPr>
           <w:rFonts w:hint="eastAsia"/>
-          <w:lang w:val="en-US" w:eastAsia="zh-CN"/>
-        </w:rPr>
-      </w:pPr>
-      <w:r>
-        <w:rPr>
-          <w:rFonts w:hint="eastAsia"/>
+          <w:sz w:val="24"/>
+          <w:szCs w:val="24"/>
+          <w:lang w:val="en-US" w:eastAsia="zh-CN"/>
+        </w:rPr>
+      </w:pPr>
+      <w:r>
+        <w:rPr>
+          <w:rFonts w:hint="eastAsia"/>
+          <w:sz w:val="24"/>
+          <w:szCs w:val="24"/>
           <w:lang w:val="en-US" w:eastAsia="zh-CN"/>
         </w:rPr>
         <w:t>但是实际应用中很少看到有保存为.xaml的文档；虽然WPF的流文档还支持打开一些通用兼容格式，如.rtf，.xps；但是依然很少使用。</w:t>
@@ -7384,6 +7448,25 @@
         <w:jc w:val="both"/>
         <w:rPr>
           <w:rFonts w:hint="eastAsia"/>
+          <w:sz w:val="24"/>
+          <w:szCs w:val="24"/>
+          <w:lang w:val="en-US" w:eastAsia="zh-CN"/>
+        </w:rPr>
+      </w:pPr>
+    </w:p>
+    <w:p>
+      <w:pPr>
+        <w:widowControl w:val="0"/>
+        <w:numPr>
+          <w:ilvl w:val="0"/>
+          <w:numId w:val="0"/>
+        </w:numPr>
+        <w:ind w:firstLine="420" w:firstLineChars="0"/>
+        <w:jc w:val="both"/>
+        <w:rPr>
+          <w:rFonts w:hint="eastAsia"/>
+          <w:sz w:val="24"/>
+          <w:szCs w:val="24"/>
           <w:lang w:val="en-US" w:eastAsia="zh-CN"/>
         </w:rPr>
       </w:pPr>
@@ -7394,12 +7477,16 @@
         <w:ind w:left="0" w:leftChars="0" w:firstLine="0" w:firstLineChars="0"/>
         <w:rPr>
           <w:rFonts w:hint="eastAsia" w:eastAsiaTheme="minorEastAsia"/>
+          <w:sz w:val="24"/>
+          <w:szCs w:val="24"/>
           <w:lang w:val="en-US" w:eastAsia="zh-CN"/>
         </w:rPr>
       </w:pPr>
       <w:r>
         <w:rPr>
           <w:rFonts w:hint="eastAsia" w:eastAsiaTheme="minorEastAsia"/>
+          <w:sz w:val="24"/>
+          <w:szCs w:val="24"/>
           <w:lang w:val="en-US" w:eastAsia="zh-CN"/>
         </w:rPr>
         <w:t>多线程</w:t>
@@ -7416,12 +7503,16 @@
         <w:jc w:val="both"/>
         <w:rPr>
           <w:rFonts w:hint="eastAsia"/>
-          <w:lang w:val="en-US" w:eastAsia="zh-CN"/>
-        </w:rPr>
-      </w:pPr>
-      <w:r>
-        <w:rPr>
-          <w:rFonts w:hint="eastAsia"/>
+          <w:sz w:val="24"/>
+          <w:szCs w:val="24"/>
+          <w:lang w:val="en-US" w:eastAsia="zh-CN"/>
+        </w:rPr>
+      </w:pPr>
+      <w:r>
+        <w:rPr>
+          <w:rFonts w:hint="eastAsia"/>
+          <w:sz w:val="24"/>
+          <w:szCs w:val="24"/>
           <w:lang w:val="en-US" w:eastAsia="zh-CN"/>
         </w:rPr>
         <w:t>WPF是单线程亲和程序，意味着后台线程不能更新UI元素，因此WPF自身提供一个BackgroundWorker类，可以支持后台线程进度通知，切换线程更新数据等功能。</w:t>
@@ -7437,6 +7528,8 @@
         <w:jc w:val="both"/>
         <w:rPr>
           <w:rFonts w:hint="eastAsia"/>
+          <w:sz w:val="24"/>
+          <w:szCs w:val="24"/>
           <w:lang w:val="en-US" w:eastAsia="zh-CN"/>
         </w:rPr>
       </w:pPr>
@@ -7451,6 +7544,8 @@
         <w:jc w:val="both"/>
         <w:rPr>
           <w:rFonts w:hint="eastAsia"/>
+          <w:sz w:val="24"/>
+          <w:szCs w:val="24"/>
           <w:lang w:val="en-US" w:eastAsia="zh-CN"/>
         </w:rPr>
       </w:pPr>
@@ -7461,12 +7556,16 @@
         <w:ind w:left="0" w:leftChars="0" w:firstLine="0" w:firstLineChars="0"/>
         <w:rPr>
           <w:rFonts w:hint="eastAsia" w:eastAsiaTheme="minorEastAsia"/>
+          <w:sz w:val="24"/>
+          <w:szCs w:val="24"/>
           <w:lang w:val="en-US" w:eastAsia="zh-CN"/>
         </w:rPr>
       </w:pPr>
       <w:r>
         <w:rPr>
           <w:rFonts w:hint="eastAsia" w:eastAsiaTheme="minorEastAsia"/>
+          <w:sz w:val="24"/>
+          <w:szCs w:val="24"/>
           <w:lang w:val="en-US" w:eastAsia="zh-CN"/>
         </w:rPr>
         <w:t>插件模型</w:t>
@@ -7483,12 +7582,16 @@
         <w:jc w:val="both"/>
         <w:rPr>
           <w:rFonts w:hint="eastAsia"/>
-          <w:lang w:val="en-US" w:eastAsia="zh-CN"/>
-        </w:rPr>
-      </w:pPr>
-      <w:r>
-        <w:rPr>
-          <w:rFonts w:hint="eastAsia"/>
+          <w:sz w:val="24"/>
+          <w:szCs w:val="24"/>
+          <w:lang w:val="en-US" w:eastAsia="zh-CN"/>
+        </w:rPr>
+      </w:pPr>
+      <w:r>
+        <w:rPr>
+          <w:rFonts w:hint="eastAsia"/>
+          <w:sz w:val="24"/>
+          <w:szCs w:val="24"/>
           <w:lang w:val="en-US" w:eastAsia="zh-CN"/>
         </w:rPr>
         <w:t>MEF：Managed Extensibility Framework 或 MEF 是一个用于创建可扩展的轻型应用程序的库。通过简单地给代码附加“[Import]”和“[Export]”标记，我们就可以清晰地表明组件之间的“服务消费”与“服务提供”关系，MEF在底层使用反射动态地完成组件识别、装配工作。</w:t>
@@ -7505,6 +7608,8 @@
         <w:jc w:val="both"/>
         <w:rPr>
           <w:rFonts w:hint="eastAsia"/>
+          <w:sz w:val="24"/>
+          <w:szCs w:val="24"/>
           <w:lang w:val="en-US" w:eastAsia="zh-CN"/>
         </w:rPr>
       </w:pPr>
@@ -7520,12 +7625,16 @@
         <w:jc w:val="both"/>
         <w:rPr>
           <w:rFonts w:hint="eastAsia"/>
-          <w:lang w:val="en-US" w:eastAsia="zh-CN"/>
-        </w:rPr>
-      </w:pPr>
-      <w:r>
-        <w:rPr>
-          <w:rFonts w:hint="eastAsia"/>
+          <w:sz w:val="24"/>
+          <w:szCs w:val="24"/>
+          <w:lang w:val="en-US" w:eastAsia="zh-CN"/>
+        </w:rPr>
+      </w:pPr>
+      <w:r>
+        <w:rPr>
+          <w:rFonts w:hint="eastAsia"/>
+          <w:sz w:val="24"/>
+          <w:szCs w:val="24"/>
           <w:lang w:val="en-US" w:eastAsia="zh-CN"/>
         </w:rPr>
         <w:t>MAF：Managed Add-in Framework是一个更加可靠但也更加复杂的插件模型。通过两层适配，使得框架有更大的灵活性（没有什么是不能通过增加一层来解决的）和安全性（每个插件被加载到新的应用程序域中）；</w:t>
@@ -7541,6 +7650,8 @@
         <w:jc w:val="center"/>
         <w:rPr>
           <w:rFonts w:hint="eastAsia"/>
+          <w:sz w:val="24"/>
+          <w:szCs w:val="24"/>
           <w:lang w:val="en-US" w:eastAsia="zh-CN"/>
         </w:rPr>
       </w:pPr>
@@ -7604,12 +7715,16 @@
         <w:jc w:val="both"/>
         <w:rPr>
           <w:rFonts w:hint="eastAsia"/>
-          <w:lang w:val="en-US" w:eastAsia="zh-CN"/>
-        </w:rPr>
-      </w:pPr>
-      <w:r>
-        <w:rPr>
-          <w:rFonts w:hint="eastAsia"/>
+          <w:sz w:val="24"/>
+          <w:szCs w:val="24"/>
+          <w:lang w:val="en-US" w:eastAsia="zh-CN"/>
+        </w:rPr>
+      </w:pPr>
+      <w:r>
+        <w:rPr>
+          <w:rFonts w:hint="eastAsia"/>
+          <w:sz w:val="24"/>
+          <w:szCs w:val="24"/>
           <w:lang w:val="en-US" w:eastAsia="zh-CN"/>
         </w:rPr>
         <w:t>插件与宿主交互称为自动化（automation），一般是通过初始化组件时传递一个宿主适配器到插件中。</w:t>
@@ -7626,15 +7741,458 @@
         <w:jc w:val="both"/>
         <w:rPr>
           <w:rFonts w:hint="eastAsia"/>
-          <w:lang w:val="en-US" w:eastAsia="zh-CN"/>
-        </w:rPr>
-      </w:pPr>
-      <w:r>
-        <w:rPr>
-          <w:rFonts w:hint="eastAsia"/>
+          <w:sz w:val="24"/>
+          <w:szCs w:val="24"/>
+          <w:lang w:val="en-US" w:eastAsia="zh-CN"/>
+        </w:rPr>
+      </w:pPr>
+      <w:r>
+        <w:rPr>
+          <w:rFonts w:hint="eastAsia"/>
+          <w:sz w:val="24"/>
+          <w:szCs w:val="24"/>
           <w:lang w:val="en-US" w:eastAsia="zh-CN"/>
         </w:rPr>
         <w:t>WPF还支持插件可视化，即宿主应用程序中显示实际运行在插件应用程序域中的控件，并与之交互。</w:t>
+      </w:r>
+    </w:p>
+    <w:p>
+      <w:pPr>
+        <w:pStyle w:val="4"/>
+        <w:ind w:left="0" w:leftChars="0" w:firstLine="0" w:firstLineChars="0"/>
+        <w:rPr>
+          <w:rFonts w:hint="eastAsia"/>
+          <w:sz w:val="24"/>
+          <w:szCs w:val="24"/>
+          <w:lang w:val="en-US" w:eastAsia="zh-CN"/>
+        </w:rPr>
+      </w:pPr>
+    </w:p>
+    <w:p>
+      <w:pPr>
+        <w:rPr>
+          <w:rFonts w:hint="eastAsia"/>
+          <w:sz w:val="24"/>
+          <w:szCs w:val="24"/>
+          <w:lang w:val="en-US" w:eastAsia="zh-CN"/>
+        </w:rPr>
+      </w:pPr>
+    </w:p>
+    <w:p>
+      <w:pPr>
+        <w:pStyle w:val="4"/>
+        <w:ind w:left="0" w:leftChars="0" w:firstLine="0" w:firstLineChars="0"/>
+        <w:rPr>
+          <w:rFonts w:hint="eastAsia" w:eastAsiaTheme="minorEastAsia"/>
+          <w:sz w:val="24"/>
+          <w:szCs w:val="24"/>
+          <w:lang w:val="en-US" w:eastAsia="zh-CN"/>
+        </w:rPr>
+      </w:pPr>
+      <w:r>
+        <w:rPr>
+          <w:rFonts w:hint="eastAsia" w:eastAsiaTheme="minorEastAsia"/>
+          <w:sz w:val="24"/>
+          <w:szCs w:val="24"/>
+          <w:lang w:val="en-US" w:eastAsia="zh-CN"/>
+        </w:rPr>
+        <w:t>ClickOnce</w:t>
+      </w:r>
+    </w:p>
+    <w:p>
+      <w:pPr>
+        <w:widowControl w:val="0"/>
+        <w:numPr>
+          <w:ilvl w:val="0"/>
+          <w:numId w:val="0"/>
+        </w:numPr>
+        <w:ind w:firstLine="420" w:firstLineChars="0"/>
+        <w:jc w:val="both"/>
+        <w:rPr>
+          <w:rFonts w:hint="eastAsia"/>
+          <w:sz w:val="24"/>
+          <w:szCs w:val="24"/>
+          <w:lang w:val="en-US" w:eastAsia="zh-CN"/>
+        </w:rPr>
+      </w:pPr>
+      <w:r>
+        <w:rPr>
+          <w:rFonts w:hint="eastAsia"/>
+          <w:sz w:val="24"/>
+          <w:szCs w:val="24"/>
+          <w:lang w:val="en-US" w:eastAsia="zh-CN"/>
+        </w:rPr>
+        <w:t>ClickOnce是微软公司开发的一门用于在网络上发布应用程序的技术。于.NET框架2.0版中引入。</w:t>
+      </w:r>
+    </w:p>
+    <w:p>
+      <w:pPr>
+        <w:widowControl w:val="0"/>
+        <w:numPr>
+          <w:ilvl w:val="0"/>
+          <w:numId w:val="0"/>
+        </w:numPr>
+        <w:jc w:val="both"/>
+        <w:rPr>
+          <w:rFonts w:hint="eastAsia"/>
+          <w:sz w:val="24"/>
+          <w:szCs w:val="24"/>
+          <w:lang w:val="en-US" w:eastAsia="zh-CN"/>
+        </w:rPr>
+      </w:pPr>
+    </w:p>
+    <w:p>
+      <w:pPr>
+        <w:widowControl w:val="0"/>
+        <w:numPr>
+          <w:ilvl w:val="0"/>
+          <w:numId w:val="0"/>
+        </w:numPr>
+        <w:jc w:val="both"/>
+        <w:rPr>
+          <w:rFonts w:hint="eastAsia"/>
+          <w:sz w:val="24"/>
+          <w:szCs w:val="24"/>
+          <w:lang w:val="en-US" w:eastAsia="zh-CN"/>
+        </w:rPr>
+      </w:pPr>
+    </w:p>
+    <w:p>
+      <w:pPr>
+        <w:pStyle w:val="4"/>
+        <w:ind w:left="0" w:leftChars="0" w:firstLine="0" w:firstLineChars="0"/>
+        <w:rPr>
+          <w:rFonts w:hint="eastAsia"/>
+          <w:sz w:val="24"/>
+          <w:szCs w:val="24"/>
+          <w:lang w:val="en-US" w:eastAsia="zh-CN"/>
+        </w:rPr>
+      </w:pPr>
+      <w:r>
+        <w:rPr>
+          <w:rFonts w:hint="eastAsia" w:eastAsiaTheme="minorEastAsia"/>
+          <w:sz w:val="24"/>
+          <w:szCs w:val="24"/>
+          <w:lang w:val="en-US" w:eastAsia="zh-CN"/>
+        </w:rPr>
+        <w:t>窗口、页面和富控件</w:t>
+      </w:r>
+    </w:p>
+    <w:p>
+      <w:pPr>
+        <w:widowControl w:val="0"/>
+        <w:numPr>
+          <w:ilvl w:val="0"/>
+          <w:numId w:val="0"/>
+        </w:numPr>
+        <w:ind w:firstLine="420" w:firstLineChars="0"/>
+        <w:jc w:val="both"/>
+        <w:rPr>
+          <w:rFonts w:hint="eastAsia"/>
+          <w:sz w:val="24"/>
+          <w:szCs w:val="24"/>
+          <w:lang w:val="en-US" w:eastAsia="zh-CN"/>
+        </w:rPr>
+      </w:pPr>
+      <w:r>
+        <w:rPr>
+          <w:rFonts w:hint="eastAsia"/>
+          <w:sz w:val="24"/>
+          <w:szCs w:val="24"/>
+          <w:lang w:val="en-US" w:eastAsia="zh-CN"/>
+        </w:rPr>
+        <w:t>窗口支持不规则窗口，自定义窗口模板，任务栏跳转，任务栏缩率图以及命令等功能。</w:t>
+      </w:r>
+    </w:p>
+    <w:p>
+      <w:pPr>
+        <w:widowControl w:val="0"/>
+        <w:numPr>
+          <w:ilvl w:val="0"/>
+          <w:numId w:val="0"/>
+        </w:numPr>
+        <w:ind w:firstLine="420" w:firstLineChars="0"/>
+        <w:jc w:val="both"/>
+        <w:rPr>
+          <w:rFonts w:hint="eastAsia"/>
+          <w:sz w:val="24"/>
+          <w:szCs w:val="24"/>
+          <w:lang w:val="en-US" w:eastAsia="zh-CN"/>
+        </w:rPr>
+      </w:pPr>
+      <w:r>
+        <w:rPr>
+          <w:rFonts w:hint="eastAsia"/>
+          <w:sz w:val="24"/>
+          <w:szCs w:val="24"/>
+          <w:lang w:val="en-US" w:eastAsia="zh-CN"/>
+        </w:rPr>
+        <w:t>WPF的页面功能是类似浏览器的实现，但是实际使用并不多，如果有这个需求，为什么不实现一个Web程序？</w:t>
+      </w:r>
+    </w:p>
+    <w:p>
+      <w:pPr>
+        <w:widowControl w:val="0"/>
+        <w:numPr>
+          <w:ilvl w:val="0"/>
+          <w:numId w:val="0"/>
+        </w:numPr>
+        <w:ind w:firstLine="420" w:firstLineChars="0"/>
+        <w:jc w:val="both"/>
+        <w:rPr>
+          <w:rFonts w:hint="eastAsia"/>
+          <w:sz w:val="24"/>
+          <w:szCs w:val="24"/>
+          <w:lang w:val="en-US" w:eastAsia="zh-CN"/>
+        </w:rPr>
+      </w:pPr>
+      <w:r>
+        <w:rPr>
+          <w:rFonts w:hint="eastAsia"/>
+          <w:sz w:val="24"/>
+          <w:szCs w:val="24"/>
+          <w:lang w:val="en-US" w:eastAsia="zh-CN"/>
+        </w:rPr>
+        <w:t>“WPF模糊了传统的桌面应用程序和Web应用程序之间的界限”？？？开玩笑吗，谁会用WPF来实现一个页面程序？</w:t>
+      </w:r>
+    </w:p>
+    <w:p>
+      <w:pPr>
+        <w:widowControl w:val="0"/>
+        <w:numPr>
+          <w:ilvl w:val="0"/>
+          <w:numId w:val="0"/>
+        </w:numPr>
+        <w:ind w:firstLine="420" w:firstLineChars="0"/>
+        <w:jc w:val="both"/>
+        <w:rPr>
+          <w:rFonts w:hint="eastAsia"/>
+          <w:sz w:val="24"/>
+          <w:szCs w:val="24"/>
+          <w:lang w:val="en-US" w:eastAsia="zh-CN"/>
+        </w:rPr>
+      </w:pPr>
+      <w:r>
+        <w:rPr>
+          <w:rFonts w:hint="eastAsia"/>
+          <w:sz w:val="24"/>
+          <w:szCs w:val="24"/>
+          <w:lang w:val="en-US" w:eastAsia="zh-CN"/>
+        </w:rPr>
+        <w:t>WPF提供一个WebBrowser控件，如果真需要使用Web功能，之间加载到这个控件中就好了。</w:t>
+      </w:r>
+    </w:p>
+    <w:p>
+      <w:pPr>
+        <w:widowControl w:val="0"/>
+        <w:numPr>
+          <w:ilvl w:val="0"/>
+          <w:numId w:val="0"/>
+        </w:numPr>
+        <w:jc w:val="both"/>
+        <w:rPr>
+          <w:rFonts w:hint="eastAsia"/>
+          <w:sz w:val="24"/>
+          <w:szCs w:val="24"/>
+          <w:lang w:val="en-US" w:eastAsia="zh-CN"/>
+        </w:rPr>
+      </w:pPr>
+    </w:p>
+    <w:p>
+      <w:pPr>
+        <w:widowControl w:val="0"/>
+        <w:numPr>
+          <w:ilvl w:val="0"/>
+          <w:numId w:val="0"/>
+        </w:numPr>
+        <w:ind w:firstLine="420" w:firstLineChars="0"/>
+        <w:jc w:val="both"/>
+        <w:rPr>
+          <w:rFonts w:hint="eastAsia"/>
+          <w:sz w:val="24"/>
+          <w:szCs w:val="24"/>
+          <w:lang w:val="en-US" w:eastAsia="zh-CN"/>
+        </w:rPr>
+      </w:pPr>
+      <w:r>
+        <w:rPr>
+          <w:rFonts w:hint="eastAsia"/>
+          <w:sz w:val="24"/>
+          <w:szCs w:val="24"/>
+          <w:lang w:val="en-US" w:eastAsia="zh-CN"/>
+        </w:rPr>
+        <w:t>WPF支持的音频格式比较少，.mp3和.wav是比较主要的两个。</w:t>
+      </w:r>
+    </w:p>
+    <w:p>
+      <w:pPr>
+        <w:widowControl w:val="0"/>
+        <w:numPr>
+          <w:ilvl w:val="0"/>
+          <w:numId w:val="0"/>
+        </w:numPr>
+        <w:ind w:firstLine="420" w:firstLineChars="0"/>
+        <w:jc w:val="both"/>
+        <w:rPr>
+          <w:rFonts w:hint="eastAsia"/>
+          <w:sz w:val="24"/>
+          <w:szCs w:val="24"/>
+          <w:lang w:val="en-US" w:eastAsia="zh-CN"/>
+        </w:rPr>
+      </w:pPr>
+      <w:r>
+        <w:rPr>
+          <w:rFonts w:hint="eastAsia"/>
+          <w:sz w:val="24"/>
+          <w:szCs w:val="24"/>
+          <w:lang w:val="en-US" w:eastAsia="zh-CN"/>
+        </w:rPr>
+        <w:t>WPF默认支持的视频格式：.wmv，.mpeg以及.avi</w:t>
+      </w:r>
+    </w:p>
+    <w:p>
+      <w:pPr>
+        <w:widowControl w:val="0"/>
+        <w:numPr>
+          <w:ilvl w:val="0"/>
+          <w:numId w:val="0"/>
+        </w:numPr>
+        <w:jc w:val="both"/>
+        <w:rPr>
+          <w:rFonts w:hint="eastAsia"/>
+          <w:sz w:val="24"/>
+          <w:szCs w:val="24"/>
+          <w:lang w:val="en-US" w:eastAsia="zh-CN"/>
+        </w:rPr>
+      </w:pPr>
+    </w:p>
+    <w:p>
+      <w:pPr>
+        <w:widowControl w:val="0"/>
+        <w:numPr>
+          <w:ilvl w:val="0"/>
+          <w:numId w:val="0"/>
+        </w:numPr>
+        <w:ind w:firstLine="420" w:firstLineChars="0"/>
+        <w:jc w:val="both"/>
+        <w:rPr>
+          <w:rFonts w:hint="eastAsia"/>
+          <w:sz w:val="24"/>
+          <w:szCs w:val="24"/>
+          <w:lang w:val="en-US" w:eastAsia="zh-CN"/>
+        </w:rPr>
+      </w:pPr>
+      <w:r>
+        <w:rPr>
+          <w:rFonts w:hint="eastAsia"/>
+          <w:sz w:val="24"/>
+          <w:szCs w:val="24"/>
+          <w:lang w:val="en-US" w:eastAsia="zh-CN"/>
+        </w:rPr>
+        <w:t>WPF 中支持3D模型，但是实际运用中很少之间使用WPF 3D对象，而是使用第三方的3D制作工具来完成。主要问题还是性能问题，WPF 3D的时候还远不够广泛，而且估计是不会再更新了。</w:t>
+      </w:r>
+    </w:p>
+    <w:p>
+      <w:pPr>
+        <w:widowControl w:val="0"/>
+        <w:numPr>
+          <w:ilvl w:val="0"/>
+          <w:numId w:val="0"/>
+        </w:numPr>
+        <w:jc w:val="both"/>
+        <w:rPr>
+          <w:rFonts w:hint="eastAsia"/>
+          <w:sz w:val="24"/>
+          <w:szCs w:val="24"/>
+          <w:lang w:val="en-US" w:eastAsia="zh-CN"/>
+        </w:rPr>
+      </w:pPr>
+    </w:p>
+    <w:p>
+      <w:pPr>
+        <w:widowControl w:val="0"/>
+        <w:numPr>
+          <w:ilvl w:val="0"/>
+          <w:numId w:val="0"/>
+        </w:numPr>
+        <w:jc w:val="both"/>
+        <w:rPr>
+          <w:rFonts w:hint="eastAsia"/>
+          <w:sz w:val="24"/>
+          <w:szCs w:val="24"/>
+          <w:lang w:val="en-US" w:eastAsia="zh-CN"/>
+        </w:rPr>
+      </w:pPr>
+    </w:p>
+    <w:p>
+      <w:pPr>
+        <w:pStyle w:val="4"/>
+        <w:ind w:left="0" w:leftChars="0" w:firstLine="0" w:firstLineChars="0"/>
+        <w:rPr>
+          <w:rFonts w:hint="eastAsia" w:eastAsiaTheme="minorEastAsia"/>
+          <w:sz w:val="24"/>
+          <w:szCs w:val="24"/>
+          <w:lang w:val="en-US" w:eastAsia="zh-CN"/>
+        </w:rPr>
+      </w:pPr>
+      <w:r>
+        <w:rPr>
+          <w:rFonts w:hint="eastAsia" w:eastAsiaTheme="minorEastAsia"/>
+          <w:sz w:val="24"/>
+          <w:szCs w:val="24"/>
+          <w:lang w:val="en-US" w:eastAsia="zh-CN"/>
+        </w:rPr>
+        <w:t>其他主题</w:t>
+      </w:r>
+    </w:p>
+    <w:p>
+      <w:pPr>
+        <w:widowControl w:val="0"/>
+        <w:numPr>
+          <w:ilvl w:val="0"/>
+          <w:numId w:val="0"/>
+        </w:numPr>
+        <w:jc w:val="both"/>
+        <w:rPr>
+          <w:rFonts w:hint="eastAsia"/>
+          <w:sz w:val="24"/>
+          <w:szCs w:val="24"/>
+          <w:lang w:val="en-US" w:eastAsia="zh-CN"/>
+        </w:rPr>
+      </w:pPr>
+      <w:r>
+        <w:rPr>
+          <w:rFonts w:hint="eastAsia"/>
+          <w:sz w:val="24"/>
+          <w:szCs w:val="24"/>
+          <w:lang w:val="en-US" w:eastAsia="zh-CN"/>
+        </w:rPr>
+        <w:t>WPF单元测试？</w:t>
+      </w:r>
+    </w:p>
+    <w:p>
+      <w:pPr>
+        <w:widowControl w:val="0"/>
+        <w:numPr>
+          <w:ilvl w:val="0"/>
+          <w:numId w:val="0"/>
+        </w:numPr>
+        <w:jc w:val="both"/>
+        <w:rPr>
+          <w:rFonts w:hint="eastAsia"/>
+          <w:sz w:val="24"/>
+          <w:szCs w:val="24"/>
+          <w:lang w:val="en-US" w:eastAsia="zh-CN"/>
+        </w:rPr>
+      </w:pPr>
+      <w:r>
+        <w:rPr>
+          <w:rFonts w:hint="eastAsia"/>
+          <w:sz w:val="24"/>
+          <w:szCs w:val="24"/>
+          <w:lang w:val="en-US" w:eastAsia="zh-CN"/>
+        </w:rPr>
+        <w:t>WPF主要特征？</w:t>
       </w:r>
       <w:bookmarkStart w:id="0" w:name="_GoBack"/>
       <w:bookmarkEnd w:id="0"/>
@@ -7649,9 +8207,20 @@
         <w:jc w:val="both"/>
         <w:rPr>
           <w:rFonts w:hint="eastAsia"/>
-          <w:lang w:val="en-US" w:eastAsia="zh-CN"/>
-        </w:rPr>
-      </w:pPr>
+          <w:sz w:val="24"/>
+          <w:szCs w:val="24"/>
+          <w:lang w:val="en-US" w:eastAsia="zh-CN"/>
+        </w:rPr>
+      </w:pPr>
+      <w:r>
+        <w:rPr>
+          <w:rFonts w:hint="eastAsia"/>
+          <w:sz w:val="24"/>
+          <w:szCs w:val="24"/>
+          <w:lang w:val="en-US" w:eastAsia="zh-CN"/>
+        </w:rPr>
+        <w:t>MVVM</w:t>
+      </w:r>
     </w:p>
     <w:p>
       <w:pPr>
@@ -7663,41 +8232,8 @@
         <w:jc w:val="both"/>
         <w:rPr>
           <w:rFonts w:hint="eastAsia"/>
-          <w:lang w:val="en-US" w:eastAsia="zh-CN"/>
-        </w:rPr>
-      </w:pPr>
-    </w:p>
-    <w:p>
-      <w:pPr>
-        <w:widowControl w:val="0"/>
-        <w:numPr>
-          <w:ilvl w:val="0"/>
-          <w:numId w:val="0"/>
-        </w:numPr>
-        <w:jc w:val="both"/>
-        <w:rPr>
-          <w:rFonts w:hint="eastAsia"/>
-          <w:lang w:val="en-US" w:eastAsia="zh-CN"/>
-        </w:rPr>
-      </w:pPr>
-      <w:r>
-        <w:rPr>
-          <w:rFonts w:hint="eastAsia"/>
-          <w:lang w:val="en-US" w:eastAsia="zh-CN"/>
-        </w:rPr>
-        <w:t>WPF 单元测试？</w:t>
-      </w:r>
-    </w:p>
-    <w:p>
-      <w:pPr>
-        <w:widowControl w:val="0"/>
-        <w:numPr>
-          <w:ilvl w:val="0"/>
-          <w:numId w:val="0"/>
-        </w:numPr>
-        <w:jc w:val="both"/>
-        <w:rPr>
-          <w:rFonts w:hint="eastAsia"/>
+          <w:sz w:val="24"/>
+          <w:szCs w:val="24"/>
           <w:lang w:val="en-US" w:eastAsia="zh-CN"/>
         </w:rPr>
       </w:pPr>

</xml_diff>

<commit_message>
review and finsihed MVVM
</commit_message>
<xml_diff>
--- a/WPF.docx
+++ b/WPF.docx
@@ -1149,7 +1149,7 @@
           <w:iCs/>
           <w:lang w:val="en-US" w:eastAsia="zh-CN"/>
         </w:rPr>
-        <w:t>另外，在WPF开放领域，自定义元素和自定义控件，一般可以互换使用，因为绝大多数情况下，你需要的都是“自定义控件”</w:t>
+        <w:t>另外，在WPF开发领域，自定义元素和自定义控件，一般可以互换使用，因为绝大多数情况下，你需要的都是“自定义控件”</w:t>
       </w:r>
     </w:p>
     <w:p>
@@ -5202,25 +5202,7 @@
           <w:szCs w:val="24"/>
           <w:lang w:val="en-US" w:eastAsia="zh-CN"/>
         </w:rPr>
-        <w:t>使用Path元素，</w:t>
-      </w:r>
-      <w:r>
-        <w:rPr>
-          <w:rFonts w:hint="eastAsia"/>
-          <w:sz w:val="24"/>
-          <w:szCs w:val="24"/>
-          <w:lang w:val="en-US" w:eastAsia="zh-CN"/>
-        </w:rPr>
-        <w:tab/>
-      </w:r>
-      <w:r>
-        <w:rPr>
-          <w:rFonts w:hint="eastAsia"/>
-          <w:sz w:val="24"/>
-          <w:szCs w:val="24"/>
-          <w:lang w:val="en-US" w:eastAsia="zh-CN"/>
-        </w:rPr>
-        <w:t>Geometry中使用StreamGeometry</w:t>
+        <w:t>使用Path元素，Geometry中使用StreamGeometry</w:t>
       </w:r>
     </w:p>
     <w:p>
@@ -5645,7 +5627,7 @@
     </w:p>
     <w:tbl>
       <w:tblPr>
-        <w:tblStyle w:val="10"/>
+        <w:tblStyle w:val="11"/>
         <w:tblpPr w:leftFromText="180" w:rightFromText="180" w:vertAnchor="text" w:horzAnchor="page" w:tblpX="1960" w:tblpY="321"/>
         <w:tblOverlap w:val="never"/>
         <w:tblW w:w="8568" w:type="dxa"/>
@@ -6476,6 +6458,7 @@
     <w:p>
       <w:pPr>
         <w:numPr>
+          <w:ilvl w:val="0"/>
           <w:numId w:val="0"/>
         </w:numPr>
         <w:rPr>
@@ -6831,6 +6814,7 @@
     <w:p>
       <w:pPr>
         <w:numPr>
+          <w:ilvl w:val="0"/>
           <w:numId w:val="0"/>
         </w:numPr>
         <w:rPr>
@@ -7175,6 +7159,7 @@
       <w:pPr>
         <w:widowControl w:val="0"/>
         <w:numPr>
+          <w:ilvl w:val="0"/>
           <w:numId w:val="0"/>
         </w:numPr>
         <w:ind w:leftChars="0" w:firstLine="420" w:firstLineChars="0"/>
@@ -7306,6 +7291,7 @@
       <w:pPr>
         <w:widowControl w:val="0"/>
         <w:numPr>
+          <w:ilvl w:val="0"/>
           <w:numId w:val="0"/>
         </w:numPr>
         <w:ind w:leftChars="0" w:firstLine="420" w:firstLineChars="0"/>
@@ -7331,6 +7317,7 @@
       <w:pPr>
         <w:widowControl w:val="0"/>
         <w:numPr>
+          <w:ilvl w:val="0"/>
           <w:numId w:val="0"/>
         </w:numPr>
         <w:ind w:leftChars="0"/>
@@ -7715,7 +7702,7 @@
           <w:szCs w:val="24"/>
           <w:lang w:val="en-US" w:eastAsia="zh-CN"/>
         </w:rPr>
-        <w:t>MAF：Managed Add-in Framework是一个更加可靠但也更加复杂的插件模型。通过两层适配，使得框架有更大的灵活性（没有什么是不能通过增加一层来解决的）和安全性（每个插件被加载到新的应用程序域中）；</w:t>
+        <w:t>MAF：Managed Add-in Framework是一个更加可靠但也更加复杂的插件模型。通过两层适配，使得框架有更大的灵活性（没有什么问题是不能通过增加一层来解决的）和安全性（每个插件被加载到新的应用程序域中）；</w:t>
       </w:r>
     </w:p>
     <w:p>
@@ -7805,7 +7792,27 @@
           <w:szCs w:val="24"/>
           <w:lang w:val="en-US" w:eastAsia="zh-CN"/>
         </w:rPr>
-        <w:t>插件与宿主交互称为自动化（automation），一般是通过初始化组件时传递一个宿主适配器到插件中。</w:t>
+        <w:t>插件与宿主交互称为</w:t>
+      </w:r>
+      <w:r>
+        <w:rPr>
+          <w:rFonts w:hint="eastAsia"/>
+          <w:b/>
+          <w:bCs/>
+          <w:sz w:val="24"/>
+          <w:szCs w:val="24"/>
+          <w:lang w:val="en-US" w:eastAsia="zh-CN"/>
+        </w:rPr>
+        <w:t>自动化</w:t>
+      </w:r>
+      <w:r>
+        <w:rPr>
+          <w:rFonts w:hint="eastAsia"/>
+          <w:sz w:val="24"/>
+          <w:szCs w:val="24"/>
+          <w:lang w:val="en-US" w:eastAsia="zh-CN"/>
+        </w:rPr>
+        <w:t>（automation），一般是通过初始化组件时传递一个宿主适配器到插件中。</w:t>
       </w:r>
     </w:p>
     <w:p>
@@ -7831,7 +7838,27 @@
           <w:szCs w:val="24"/>
           <w:lang w:val="en-US" w:eastAsia="zh-CN"/>
         </w:rPr>
-        <w:t>WPF还支持插件可视化，即宿主应用程序中显示实际运行在插件应用程序域中的控件，并与之交互。</w:t>
+        <w:t>WPF还支持</w:t>
+      </w:r>
+      <w:r>
+        <w:rPr>
+          <w:rFonts w:hint="eastAsia"/>
+          <w:b/>
+          <w:bCs/>
+          <w:sz w:val="24"/>
+          <w:szCs w:val="24"/>
+          <w:lang w:val="en-US" w:eastAsia="zh-CN"/>
+        </w:rPr>
+        <w:t>插件可视化</w:t>
+      </w:r>
+      <w:r>
+        <w:rPr>
+          <w:rFonts w:hint="eastAsia"/>
+          <w:sz w:val="24"/>
+          <w:szCs w:val="24"/>
+          <w:lang w:val="en-US" w:eastAsia="zh-CN"/>
+        </w:rPr>
+        <w:t>，即宿主应用程序中显示实际运行在插件应用程序域中的控件，并与之交互。</w:t>
       </w:r>
     </w:p>
     <w:p>
@@ -8207,20 +8234,384 @@
         <w:pStyle w:val="4"/>
         <w:ind w:left="0" w:leftChars="0" w:firstLine="0" w:firstLineChars="0"/>
         <w:rPr>
+          <w:rFonts w:hint="eastAsia"/>
+          <w:sz w:val="24"/>
+          <w:szCs w:val="24"/>
+          <w:lang w:val="en-US" w:eastAsia="zh-CN"/>
+        </w:rPr>
+      </w:pPr>
+      <w:r>
+        <w:rPr>
           <w:rFonts w:hint="eastAsia" w:eastAsiaTheme="minorEastAsia"/>
           <w:sz w:val="24"/>
           <w:szCs w:val="24"/>
           <w:lang w:val="en-US" w:eastAsia="zh-CN"/>
         </w:rPr>
-      </w:pPr>
-      <w:r>
+        <w:t>MVVM</w:t>
+      </w:r>
+    </w:p>
+    <w:p>
+      <w:pPr>
+        <w:widowControl w:val="0"/>
+        <w:numPr>
+          <w:ilvl w:val="0"/>
+          <w:numId w:val="0"/>
+        </w:numPr>
+        <w:jc w:val="both"/>
+        <w:rPr>
+          <w:rFonts w:hint="eastAsia"/>
+          <w:sz w:val="24"/>
+          <w:szCs w:val="24"/>
+          <w:lang w:val="en-US" w:eastAsia="zh-CN"/>
+        </w:rPr>
+      </w:pPr>
+      <w:r>
+        <w:rPr>
+          <w:rFonts w:hint="eastAsia"/>
+          <w:sz w:val="24"/>
+          <w:szCs w:val="24"/>
+          <w:lang w:val="en-US" w:eastAsia="zh-CN"/>
+        </w:rPr>
+        <w:t>UI层的设计模式按照大致的历史进程将这些概念进行划分：</w:t>
+      </w:r>
+    </w:p>
+    <w:p>
+      <w:pPr>
+        <w:widowControl w:val="0"/>
+        <w:numPr>
+          <w:ilvl w:val="0"/>
+          <w:numId w:val="6"/>
+        </w:numPr>
+        <w:ind w:left="420" w:leftChars="0" w:hanging="420" w:firstLineChars="0"/>
+        <w:jc w:val="both"/>
+        <w:rPr>
+          <w:rFonts w:hint="eastAsia"/>
+          <w:sz w:val="24"/>
+          <w:szCs w:val="24"/>
+          <w:lang w:val="en-US" w:eastAsia="zh-CN"/>
+        </w:rPr>
+      </w:pPr>
+      <w:r>
+        <w:rPr>
+          <w:rFonts w:hint="eastAsia"/>
+          <w:sz w:val="24"/>
+          <w:szCs w:val="24"/>
+          <w:lang w:val="en-US" w:eastAsia="zh-CN"/>
+        </w:rPr>
+        <w:t>Script</w:t>
+      </w:r>
+    </w:p>
+    <w:p>
+      <w:pPr>
+        <w:widowControl w:val="0"/>
+        <w:numPr>
+          <w:ilvl w:val="0"/>
+          <w:numId w:val="6"/>
+        </w:numPr>
+        <w:ind w:left="420" w:leftChars="0" w:hanging="420" w:firstLineChars="0"/>
+        <w:jc w:val="both"/>
+        <w:rPr>
+          <w:rFonts w:hint="eastAsia"/>
+          <w:sz w:val="24"/>
+          <w:szCs w:val="24"/>
+          <w:lang w:val="en-US" w:eastAsia="zh-CN"/>
+        </w:rPr>
+      </w:pPr>
+      <w:r>
+        <w:rPr>
+          <w:rFonts w:hint="eastAsia"/>
+          <w:sz w:val="24"/>
+          <w:szCs w:val="24"/>
+          <w:lang w:val="en-US" w:eastAsia="zh-CN"/>
+        </w:rPr>
+        <w:t>Code Blocks、Code Behind</w:t>
+      </w:r>
+    </w:p>
+    <w:p>
+      <w:pPr>
+        <w:widowControl w:val="0"/>
+        <w:numPr>
+          <w:ilvl w:val="0"/>
+          <w:numId w:val="6"/>
+        </w:numPr>
+        <w:ind w:left="420" w:leftChars="0" w:hanging="420" w:firstLineChars="0"/>
+        <w:jc w:val="both"/>
+        <w:rPr>
+          <w:rFonts w:hint="eastAsia"/>
+          <w:sz w:val="24"/>
+          <w:szCs w:val="24"/>
+          <w:lang w:val="en-US" w:eastAsia="zh-CN"/>
+        </w:rPr>
+      </w:pPr>
+      <w:r>
+        <w:rPr>
+          <w:rFonts w:hint="eastAsia"/>
+          <w:sz w:val="24"/>
+          <w:szCs w:val="24"/>
+          <w:lang w:val="en-US" w:eastAsia="zh-CN"/>
+        </w:rPr>
+        <w:t>MVC、MVP、MVVM</w:t>
+      </w:r>
+    </w:p>
+    <w:p>
+      <w:pPr>
+        <w:widowControl w:val="0"/>
+        <w:numPr>
+          <w:ilvl w:val="0"/>
+          <w:numId w:val="0"/>
+        </w:numPr>
+        <w:jc w:val="both"/>
+        <w:rPr>
+          <w:rFonts w:hint="eastAsia"/>
+          <w:sz w:val="24"/>
+          <w:szCs w:val="24"/>
+          <w:lang w:val="en-US" w:eastAsia="zh-CN"/>
+        </w:rPr>
+      </w:pPr>
+    </w:p>
+    <w:p>
+      <w:pPr>
+        <w:widowControl w:val="0"/>
+        <w:numPr>
+          <w:ilvl w:val="0"/>
+          <w:numId w:val="0"/>
+        </w:numPr>
+        <w:jc w:val="both"/>
+        <w:rPr>
+          <w:rFonts w:hint="eastAsia"/>
+          <w:sz w:val="24"/>
+          <w:szCs w:val="24"/>
+          <w:lang w:val="en-US" w:eastAsia="zh-CN"/>
+        </w:rPr>
+      </w:pPr>
+      <w:r>
+        <w:rPr>
+          <w:rFonts w:hint="eastAsia"/>
+          <w:sz w:val="24"/>
+          <w:szCs w:val="24"/>
+          <w:lang w:val="en-US" w:eastAsia="zh-CN"/>
+        </w:rPr>
+        <w:t>Script：最早的基础语言脚本，一个main函数，一条路走到黑；</w:t>
+      </w:r>
+    </w:p>
+    <w:p>
+      <w:pPr>
+        <w:widowControl w:val="0"/>
+        <w:numPr>
+          <w:ilvl w:val="0"/>
+          <w:numId w:val="0"/>
+        </w:numPr>
+        <w:jc w:val="both"/>
+        <w:rPr>
+          <w:rFonts w:hint="eastAsia"/>
+          <w:sz w:val="24"/>
+          <w:szCs w:val="24"/>
+          <w:lang w:val="en-US" w:eastAsia="zh-CN"/>
+        </w:rPr>
+      </w:pPr>
+      <w:r>
+        <w:rPr>
+          <w:rFonts w:hint="eastAsia"/>
+          <w:sz w:val="24"/>
+          <w:szCs w:val="24"/>
+          <w:lang w:val="en-US" w:eastAsia="zh-CN"/>
+        </w:rPr>
+        <w:t>Code Blocks、Code Behind：UI和逻辑开始尝试分离，但是还是强耦合；</w:t>
+      </w:r>
+    </w:p>
+    <w:p>
+      <w:pPr>
+        <w:widowControl w:val="0"/>
+        <w:numPr>
+          <w:ilvl w:val="0"/>
+          <w:numId w:val="0"/>
+        </w:numPr>
+        <w:jc w:val="both"/>
+        <w:rPr>
+          <w:rFonts w:hint="eastAsia"/>
+          <w:sz w:val="24"/>
+          <w:szCs w:val="24"/>
+          <w:lang w:val="en-US" w:eastAsia="zh-CN"/>
+        </w:rPr>
+      </w:pPr>
+      <w:r>
+        <w:rPr>
+          <w:rFonts w:hint="eastAsia"/>
+          <w:sz w:val="24"/>
+          <w:szCs w:val="24"/>
+          <w:lang w:val="en-US" w:eastAsia="zh-CN"/>
+        </w:rPr>
+        <w:t>MVC：逻辑和UI进一步分离；但是M/C，C/V之间都还有耦合（是一种逻辑驱动，通过类似接口、方法的调用实现通讯）；</w:t>
+      </w:r>
+    </w:p>
+    <w:p>
+      <w:pPr>
+        <w:widowControl w:val="0"/>
+        <w:numPr>
+          <w:ilvl w:val="0"/>
+          <w:numId w:val="0"/>
+        </w:numPr>
+        <w:jc w:val="both"/>
+        <w:rPr>
+          <w:rFonts w:hint="eastAsia"/>
+          <w:sz w:val="24"/>
+          <w:szCs w:val="24"/>
+          <w:lang w:val="en-US" w:eastAsia="zh-CN"/>
+        </w:rPr>
+      </w:pPr>
+      <w:r>
+        <w:rPr>
+          <w:rFonts w:hint="eastAsia"/>
+          <w:sz w:val="24"/>
+          <w:szCs w:val="24"/>
+          <w:lang w:val="en-US" w:eastAsia="zh-CN"/>
+        </w:rPr>
+        <w:t>MVP：切断P/M之间的强耦合；变成单向的P调用M；</w:t>
+      </w:r>
+    </w:p>
+    <w:p>
+      <w:pPr>
+        <w:widowControl w:val="0"/>
+        <w:numPr>
+          <w:ilvl w:val="0"/>
+          <w:numId w:val="0"/>
+        </w:numPr>
+        <w:jc w:val="both"/>
+        <w:rPr>
+          <w:rFonts w:hint="eastAsia"/>
+          <w:sz w:val="24"/>
+          <w:szCs w:val="24"/>
+          <w:lang w:val="en-US" w:eastAsia="zh-CN"/>
+        </w:rPr>
+      </w:pPr>
+      <w:r>
+        <w:rPr>
+          <w:rFonts w:hint="eastAsia"/>
+          <w:sz w:val="24"/>
+          <w:szCs w:val="24"/>
+          <w:lang w:val="en-US" w:eastAsia="zh-CN"/>
+        </w:rPr>
+        <w:t>MVVM：M和VM，V和VM重新有了双向关联，但是这种关联改为有数据驱动（绑定），而不是一种强耦合</w:t>
+      </w:r>
+    </w:p>
+    <w:p>
+      <w:pPr>
+        <w:widowControl w:val="0"/>
+        <w:numPr>
+          <w:ilvl w:val="0"/>
+          <w:numId w:val="0"/>
+        </w:numPr>
+        <w:jc w:val="both"/>
+        <w:rPr>
+          <w:rFonts w:hint="eastAsia"/>
+          <w:b/>
+          <w:bCs/>
+          <w:color w:val="FF0000"/>
+          <w:sz w:val="24"/>
+          <w:szCs w:val="24"/>
+          <w:lang w:val="en-US" w:eastAsia="zh-CN"/>
+        </w:rPr>
+      </w:pPr>
+    </w:p>
+    <w:p>
+      <w:pPr>
+        <w:widowControl w:val="0"/>
+        <w:numPr>
+          <w:ilvl w:val="0"/>
+          <w:numId w:val="0"/>
+        </w:numPr>
+        <w:jc w:val="both"/>
+        <w:rPr>
+          <w:rFonts w:hint="eastAsia"/>
+          <w:b/>
+          <w:bCs/>
+          <w:color w:val="FF0000"/>
+          <w:sz w:val="24"/>
+          <w:szCs w:val="24"/>
+          <w:lang w:val="en-US" w:eastAsia="zh-CN"/>
+        </w:rPr>
+      </w:pPr>
+    </w:p>
+    <w:p>
+      <w:pPr>
+        <w:widowControl w:val="0"/>
+        <w:numPr>
+          <w:ilvl w:val="0"/>
+          <w:numId w:val="0"/>
+        </w:numPr>
+        <w:jc w:val="both"/>
+        <w:rPr>
+          <w:rFonts w:hint="eastAsia"/>
+          <w:sz w:val="24"/>
+          <w:szCs w:val="24"/>
+          <w:lang w:val="en-US" w:eastAsia="zh-CN"/>
+        </w:rPr>
+      </w:pPr>
+      <w:r>
+        <w:rPr>
+          <w:rFonts w:hint="eastAsia"/>
+          <w:b/>
+          <w:bCs/>
+          <w:color w:val="FF0000"/>
+          <w:sz w:val="24"/>
+          <w:szCs w:val="24"/>
+          <w:lang w:val="en-US" w:eastAsia="zh-CN"/>
+        </w:rPr>
+        <w:t>架构是对客观不足的妥协，规范是对主观不足的妥协</w:t>
+      </w:r>
+    </w:p>
+    <w:p>
+      <w:pPr>
+        <w:widowControl w:val="0"/>
+        <w:numPr>
+          <w:ilvl w:val="0"/>
+          <w:numId w:val="0"/>
+        </w:numPr>
+        <w:jc w:val="both"/>
+        <w:rPr>
+          <w:rFonts w:hint="eastAsia"/>
+          <w:sz w:val="24"/>
+          <w:szCs w:val="24"/>
+          <w:lang w:val="en-US" w:eastAsia="zh-CN"/>
+        </w:rPr>
+      </w:pPr>
+    </w:p>
+    <w:p>
+      <w:pPr>
+        <w:widowControl w:val="0"/>
+        <w:numPr>
+          <w:ilvl w:val="0"/>
+          <w:numId w:val="0"/>
+        </w:numPr>
+        <w:jc w:val="both"/>
+        <w:rPr>
+          <w:rFonts w:hint="eastAsia"/>
+          <w:sz w:val="24"/>
+          <w:szCs w:val="24"/>
+          <w:lang w:val="en-US" w:eastAsia="zh-CN"/>
+        </w:rPr>
+      </w:pPr>
+    </w:p>
+    <w:p>
+      <w:pPr>
+        <w:pStyle w:val="4"/>
+        <w:ind w:left="0" w:leftChars="0" w:firstLine="0" w:firstLineChars="0"/>
+        <w:jc w:val="left"/>
         <w:rPr>
           <w:rFonts w:hint="eastAsia" w:eastAsiaTheme="minorEastAsia"/>
           <w:sz w:val="24"/>
           <w:szCs w:val="24"/>
           <w:lang w:val="en-US" w:eastAsia="zh-CN"/>
         </w:rPr>
-        <w:t>MVVM</w:t>
+      </w:pPr>
+      <w:r>
+        <w:rPr>
+          <w:rFonts w:hint="eastAsia" w:eastAsiaTheme="minorEastAsia"/>
+          <w:sz w:val="24"/>
+          <w:szCs w:val="24"/>
+          <w:lang w:val="en-US" w:eastAsia="zh-CN"/>
+        </w:rPr>
+        <w:t>Caliburn.Micro</w:t>
       </w:r>
     </w:p>
     <w:p>
@@ -8231,30 +8622,6 @@
           <w:numId w:val="0"/>
         </w:numPr>
         <w:jc w:val="both"/>
-        <w:rPr>
-          <w:rFonts w:hint="eastAsia"/>
-          <w:sz w:val="24"/>
-          <w:szCs w:val="24"/>
-          <w:lang w:val="en-US" w:eastAsia="zh-CN"/>
-        </w:rPr>
-      </w:pPr>
-    </w:p>
-    <w:p>
-      <w:pPr>
-        <w:widowControl w:val="0"/>
-        <w:numPr>
-          <w:ilvl w:val="0"/>
-          <w:numId w:val="0"/>
-        </w:numPr>
-        <w:jc w:val="both"/>
-        <w:rPr>
-          <w:rFonts w:hint="eastAsia"/>
-          <w:sz w:val="24"/>
-          <w:szCs w:val="24"/>
-          <w:lang w:val="en-US" w:eastAsia="zh-CN"/>
-        </w:rPr>
-      </w:pPr>
-      <w:r>
         <w:rPr>
           <w:rFonts w:hint="eastAsia"/>
           <w:color w:val="FF0000"/>
@@ -8262,423 +8629,8 @@
           <w:szCs w:val="44"/>
           <w:lang w:val="en-US" w:eastAsia="zh-CN"/>
         </w:rPr>
-        <w:t>TODO</w:t>
-      </w:r>
-      <w:bookmarkStart w:id="3" w:name="_GoBack"/>
-      <w:bookmarkEnd w:id="3"/>
-    </w:p>
-    <w:p>
-      <w:pPr>
-        <w:widowControl w:val="0"/>
-        <w:numPr>
-          <w:ilvl w:val="0"/>
-          <w:numId w:val="0"/>
-        </w:numPr>
-        <w:jc w:val="both"/>
-        <w:rPr>
-          <w:rFonts w:hint="eastAsia"/>
-          <w:sz w:val="24"/>
-          <w:szCs w:val="24"/>
-          <w:lang w:val="en-US" w:eastAsia="zh-CN"/>
-        </w:rPr>
-      </w:pPr>
-    </w:p>
-    <w:p>
-      <w:pPr>
-        <w:widowControl w:val="0"/>
-        <w:numPr>
-          <w:ilvl w:val="0"/>
-          <w:numId w:val="0"/>
-        </w:numPr>
-        <w:jc w:val="both"/>
-        <w:rPr>
-          <w:rFonts w:hint="eastAsia"/>
-          <w:sz w:val="24"/>
-          <w:szCs w:val="24"/>
-          <w:lang w:val="en-US" w:eastAsia="zh-CN"/>
-        </w:rPr>
-      </w:pPr>
-    </w:p>
-    <w:p>
-      <w:pPr>
-        <w:widowControl w:val="0"/>
-        <w:numPr>
-          <w:ilvl w:val="0"/>
-          <w:numId w:val="0"/>
-        </w:numPr>
-        <w:jc w:val="both"/>
-        <w:rPr>
-          <w:rFonts w:hint="eastAsia"/>
-          <w:sz w:val="24"/>
-          <w:szCs w:val="24"/>
-          <w:lang w:val="en-US" w:eastAsia="zh-CN"/>
-        </w:rPr>
-      </w:pPr>
-    </w:p>
-    <w:p>
-      <w:pPr>
-        <w:widowControl w:val="0"/>
-        <w:numPr>
-          <w:ilvl w:val="0"/>
-          <w:numId w:val="0"/>
-        </w:numPr>
-        <w:jc w:val="both"/>
-        <w:rPr>
-          <w:rFonts w:hint="eastAsia"/>
-          <w:sz w:val="24"/>
-          <w:szCs w:val="24"/>
-          <w:lang w:val="en-US" w:eastAsia="zh-CN"/>
-        </w:rPr>
-      </w:pPr>
-    </w:p>
-    <w:p>
-      <w:pPr>
-        <w:widowControl w:val="0"/>
-        <w:numPr>
-          <w:ilvl w:val="0"/>
-          <w:numId w:val="0"/>
-        </w:numPr>
-        <w:jc w:val="both"/>
-        <w:rPr>
-          <w:rFonts w:hint="eastAsia"/>
-          <w:sz w:val="24"/>
-          <w:szCs w:val="24"/>
-          <w:lang w:val="en-US" w:eastAsia="zh-CN"/>
-        </w:rPr>
-      </w:pPr>
-    </w:p>
-    <w:p>
-      <w:pPr>
-        <w:pStyle w:val="4"/>
-        <w:ind w:left="0" w:leftChars="0" w:firstLine="0" w:firstLineChars="0"/>
-        <w:rPr>
-          <w:rFonts w:hint="eastAsia"/>
-          <w:sz w:val="24"/>
-          <w:szCs w:val="24"/>
-          <w:lang w:val="en-US" w:eastAsia="zh-CN"/>
-        </w:rPr>
-      </w:pPr>
-      <w:r>
-        <w:rPr>
-          <w:rFonts w:hint="eastAsia" w:eastAsiaTheme="minorEastAsia"/>
-          <w:sz w:val="24"/>
-          <w:szCs w:val="24"/>
-          <w:lang w:val="en-US" w:eastAsia="zh-CN"/>
-        </w:rPr>
-        <w:t>其他主题</w:t>
-      </w:r>
-    </w:p>
-    <w:p>
-      <w:pPr>
-        <w:numPr>
-          <w:ilvl w:val="0"/>
-          <w:numId w:val="3"/>
-        </w:numPr>
-        <w:rPr>
-          <w:rFonts w:hint="eastAsia"/>
-          <w:sz w:val="24"/>
-          <w:szCs w:val="24"/>
-          <w:lang w:val="en-US" w:eastAsia="zh-CN"/>
-        </w:rPr>
-      </w:pPr>
-      <w:r>
-        <w:rPr>
-          <w:rFonts w:hint="eastAsia"/>
-          <w:sz w:val="24"/>
-          <w:szCs w:val="24"/>
-          <w:lang w:val="en-US" w:eastAsia="zh-CN"/>
-        </w:rPr>
-        <w:t>WPF主要特征</w:t>
-      </w:r>
-    </w:p>
-    <w:p>
-      <w:pPr>
-        <w:widowControl w:val="0"/>
-        <w:numPr>
-          <w:ilvl w:val="0"/>
-          <w:numId w:val="0"/>
-        </w:numPr>
-        <w:ind w:firstLine="420" w:firstLineChars="0"/>
-        <w:jc w:val="both"/>
-        <w:rPr>
-          <w:rFonts w:hint="eastAsia"/>
-          <w:sz w:val="24"/>
-          <w:szCs w:val="24"/>
-          <w:lang w:val="en-US" w:eastAsia="zh-CN"/>
-        </w:rPr>
-      </w:pPr>
-      <w:r>
-        <w:rPr>
-          <w:rFonts w:hint="eastAsia"/>
-          <w:sz w:val="24"/>
-          <w:szCs w:val="24"/>
-          <w:lang w:val="en-US" w:eastAsia="zh-CN"/>
-        </w:rPr>
-        <w:t>上一代的桌面开发程序，最新的是UWP(Universal Windows Platform)</w:t>
-      </w:r>
-    </w:p>
-    <w:p>
-      <w:pPr>
-        <w:widowControl w:val="0"/>
-        <w:numPr>
-          <w:ilvl w:val="0"/>
-          <w:numId w:val="6"/>
-        </w:numPr>
-        <w:ind w:firstLine="420" w:firstLineChars="0"/>
-        <w:jc w:val="both"/>
-        <w:rPr>
-          <w:rFonts w:hint="eastAsia"/>
-          <w:sz w:val="24"/>
-          <w:szCs w:val="24"/>
-          <w:lang w:val="en-US" w:eastAsia="zh-CN"/>
-        </w:rPr>
-      </w:pPr>
-      <w:r>
-        <w:rPr>
-          <w:rFonts w:hint="eastAsia"/>
-          <w:sz w:val="24"/>
-          <w:szCs w:val="24"/>
-          <w:lang w:val="en-US" w:eastAsia="zh-CN"/>
-        </w:rPr>
-        <w:t>DirectX，硬件加速</w:t>
-      </w:r>
-    </w:p>
-    <w:p>
-      <w:pPr>
-        <w:widowControl w:val="0"/>
-        <w:numPr>
-          <w:ilvl w:val="0"/>
-          <w:numId w:val="6"/>
-        </w:numPr>
-        <w:ind w:firstLine="420" w:firstLineChars="0"/>
-        <w:jc w:val="both"/>
-        <w:rPr>
-          <w:rFonts w:hint="eastAsia"/>
-          <w:sz w:val="24"/>
-          <w:szCs w:val="24"/>
-          <w:lang w:val="en-US" w:eastAsia="zh-CN"/>
-        </w:rPr>
-      </w:pPr>
-      <w:r>
-        <w:rPr>
-          <w:rFonts w:hint="eastAsia"/>
-          <w:sz w:val="24"/>
-          <w:szCs w:val="24"/>
-          <w:lang w:val="en-US" w:eastAsia="zh-CN"/>
-        </w:rPr>
-        <w:t>分辨率无关性</w:t>
-      </w:r>
-    </w:p>
-    <w:p>
-      <w:pPr>
-        <w:widowControl w:val="0"/>
-        <w:numPr>
-          <w:ilvl w:val="0"/>
-          <w:numId w:val="6"/>
-        </w:numPr>
-        <w:ind w:firstLine="420" w:firstLineChars="0"/>
-        <w:jc w:val="both"/>
-        <w:rPr>
-          <w:rFonts w:hint="eastAsia"/>
-          <w:sz w:val="24"/>
-          <w:szCs w:val="24"/>
-          <w:lang w:val="en-US" w:eastAsia="zh-CN"/>
-        </w:rPr>
-      </w:pPr>
-      <w:r>
-        <w:rPr>
-          <w:rFonts w:hint="eastAsia"/>
-          <w:sz w:val="24"/>
-          <w:szCs w:val="24"/>
-          <w:lang w:val="en-US" w:eastAsia="zh-CN"/>
-        </w:rPr>
-        <w:t>控件无固定外观</w:t>
-      </w:r>
-    </w:p>
-    <w:p>
-      <w:pPr>
-        <w:widowControl w:val="0"/>
-        <w:numPr>
-          <w:ilvl w:val="0"/>
-          <w:numId w:val="6"/>
-        </w:numPr>
-        <w:ind w:firstLine="420" w:firstLineChars="0"/>
-        <w:jc w:val="both"/>
-        <w:rPr>
-          <w:rFonts w:hint="eastAsia"/>
-          <w:sz w:val="24"/>
-          <w:szCs w:val="24"/>
-          <w:lang w:val="en-US" w:eastAsia="zh-CN"/>
-        </w:rPr>
-      </w:pPr>
-      <w:r>
-        <w:rPr>
-          <w:rFonts w:hint="eastAsia"/>
-          <w:sz w:val="24"/>
-          <w:szCs w:val="24"/>
-          <w:lang w:val="en-US" w:eastAsia="zh-CN"/>
-        </w:rPr>
-        <w:t>声明式用户界面</w:t>
-      </w:r>
-    </w:p>
-    <w:p>
-      <w:pPr>
-        <w:widowControl w:val="0"/>
-        <w:numPr>
-          <w:ilvl w:val="0"/>
-          <w:numId w:val="6"/>
-        </w:numPr>
-        <w:ind w:firstLine="420" w:firstLineChars="0"/>
-        <w:jc w:val="both"/>
-        <w:rPr>
-          <w:rFonts w:hint="eastAsia"/>
-          <w:sz w:val="24"/>
-          <w:szCs w:val="24"/>
-          <w:lang w:val="en-US" w:eastAsia="zh-CN"/>
-        </w:rPr>
-      </w:pPr>
-      <w:r>
-        <w:rPr>
-          <w:rFonts w:hint="eastAsia"/>
-          <w:sz w:val="24"/>
-          <w:szCs w:val="24"/>
-          <w:lang w:val="en-US" w:eastAsia="zh-CN"/>
-        </w:rPr>
-        <w:t>类似Web的布局模型</w:t>
-      </w:r>
-    </w:p>
-    <w:p>
-      <w:pPr>
-        <w:widowControl w:val="0"/>
-        <w:numPr>
-          <w:ilvl w:val="0"/>
-          <w:numId w:val="6"/>
-        </w:numPr>
-        <w:ind w:firstLine="420" w:firstLineChars="0"/>
-        <w:jc w:val="both"/>
-        <w:rPr>
-          <w:rFonts w:hint="eastAsia"/>
-          <w:sz w:val="24"/>
-          <w:szCs w:val="24"/>
-          <w:lang w:val="en-US" w:eastAsia="zh-CN"/>
-        </w:rPr>
-      </w:pPr>
-      <w:r>
-        <w:rPr>
-          <w:rFonts w:hint="eastAsia"/>
-          <w:sz w:val="24"/>
-          <w:szCs w:val="24"/>
-          <w:lang w:val="en-US" w:eastAsia="zh-CN"/>
-        </w:rPr>
-        <w:t>作为首要编程概念的动画</w:t>
-      </w:r>
-    </w:p>
-    <w:p>
-      <w:pPr>
-        <w:widowControl w:val="0"/>
-        <w:numPr>
-          <w:ilvl w:val="0"/>
-          <w:numId w:val="6"/>
-        </w:numPr>
-        <w:ind w:firstLine="420" w:firstLineChars="0"/>
-        <w:jc w:val="both"/>
-        <w:rPr>
-          <w:rFonts w:hint="eastAsia"/>
-          <w:sz w:val="24"/>
-          <w:szCs w:val="24"/>
-          <w:lang w:val="en-US" w:eastAsia="zh-CN"/>
-        </w:rPr>
-      </w:pPr>
-      <w:r>
-        <w:rPr>
-          <w:rFonts w:hint="eastAsia"/>
-          <w:sz w:val="24"/>
-          <w:szCs w:val="24"/>
-          <w:lang w:val="en-US" w:eastAsia="zh-CN"/>
-        </w:rPr>
-        <w:t>设计与逻辑分离（Blend）</w:t>
-      </w:r>
-    </w:p>
-    <w:p>
-      <w:pPr>
-        <w:widowControl w:val="0"/>
-        <w:numPr>
-          <w:ilvl w:val="0"/>
-          <w:numId w:val="0"/>
-        </w:numPr>
-        <w:ind w:firstLine="420" w:firstLineChars="0"/>
-        <w:jc w:val="both"/>
-        <w:rPr>
-          <w:rFonts w:hint="eastAsia"/>
-          <w:sz w:val="24"/>
-          <w:szCs w:val="24"/>
-          <w:lang w:val="en-US" w:eastAsia="zh-CN"/>
-        </w:rPr>
-      </w:pPr>
-    </w:p>
-    <w:p>
-      <w:pPr>
-        <w:widowControl w:val="0"/>
-        <w:numPr>
-          <w:ilvl w:val="0"/>
-          <w:numId w:val="0"/>
-        </w:numPr>
-        <w:jc w:val="both"/>
-        <w:rPr>
-          <w:rFonts w:hint="eastAsia"/>
-          <w:sz w:val="24"/>
-          <w:szCs w:val="24"/>
-          <w:lang w:val="en-US" w:eastAsia="zh-CN"/>
-        </w:rPr>
-      </w:pPr>
-    </w:p>
-    <w:p>
-      <w:pPr>
-        <w:numPr>
-          <w:ilvl w:val="0"/>
-          <w:numId w:val="3"/>
-        </w:numPr>
-        <w:rPr>
-          <w:rFonts w:hint="eastAsia"/>
-          <w:sz w:val="24"/>
-          <w:szCs w:val="24"/>
-          <w:lang w:val="en-US" w:eastAsia="zh-CN"/>
-        </w:rPr>
-      </w:pPr>
-      <w:r>
-        <w:rPr>
-          <w:rFonts w:hint="eastAsia"/>
-          <w:sz w:val="24"/>
-          <w:szCs w:val="24"/>
-          <w:lang w:val="en-US" w:eastAsia="zh-CN"/>
-        </w:rPr>
-        <w:t>WPF单元测试如何实现？</w:t>
-      </w:r>
-    </w:p>
-    <w:p>
-      <w:pPr>
-        <w:widowControl w:val="0"/>
-        <w:numPr>
-          <w:ilvl w:val="0"/>
-          <w:numId w:val="0"/>
-        </w:numPr>
-        <w:jc w:val="both"/>
-        <w:rPr>
-          <w:rFonts w:hint="eastAsia"/>
-          <w:sz w:val="24"/>
-          <w:szCs w:val="24"/>
-          <w:lang w:val="en-US" w:eastAsia="zh-CN"/>
-        </w:rPr>
-      </w:pPr>
-    </w:p>
-    <w:p>
-      <w:pPr>
-        <w:widowControl w:val="0"/>
-        <w:numPr>
-          <w:ilvl w:val="0"/>
-          <w:numId w:val="0"/>
-        </w:numPr>
-        <w:jc w:val="both"/>
+      </w:pPr>
+      <w:r>
         <w:rPr>
           <w:rFonts w:hint="eastAsia"/>
           <w:color w:val="FF0000"/>
@@ -8686,8 +8638,549 @@
           <w:szCs w:val="44"/>
           <w:lang w:val="en-US" w:eastAsia="zh-CN"/>
         </w:rPr>
-      </w:pPr>
-      <w:r>
+        <w:t>TODO</w:t>
+      </w:r>
+    </w:p>
+    <w:p>
+      <w:pPr>
+        <w:widowControl w:val="0"/>
+        <w:numPr>
+          <w:ilvl w:val="0"/>
+          <w:numId w:val="0"/>
+        </w:numPr>
+        <w:jc w:val="both"/>
+        <w:rPr>
+          <w:rFonts w:hint="eastAsia"/>
+          <w:sz w:val="24"/>
+          <w:szCs w:val="24"/>
+          <w:lang w:val="en-US" w:eastAsia="zh-CN"/>
+        </w:rPr>
+      </w:pPr>
+    </w:p>
+    <w:p>
+      <w:pPr>
+        <w:widowControl w:val="0"/>
+        <w:numPr>
+          <w:ilvl w:val="0"/>
+          <w:numId w:val="0"/>
+        </w:numPr>
+        <w:jc w:val="both"/>
+        <w:rPr>
+          <w:rFonts w:hint="eastAsia"/>
+          <w:sz w:val="24"/>
+          <w:szCs w:val="24"/>
+          <w:lang w:val="en-US" w:eastAsia="zh-CN"/>
+        </w:rPr>
+      </w:pPr>
+    </w:p>
+    <w:p>
+      <w:pPr>
+        <w:widowControl w:val="0"/>
+        <w:numPr>
+          <w:ilvl w:val="0"/>
+          <w:numId w:val="0"/>
+        </w:numPr>
+        <w:jc w:val="both"/>
+        <w:rPr>
+          <w:rFonts w:hint="eastAsia"/>
+          <w:sz w:val="24"/>
+          <w:szCs w:val="24"/>
+          <w:lang w:val="en-US" w:eastAsia="zh-CN"/>
+        </w:rPr>
+      </w:pPr>
+    </w:p>
+    <w:p>
+      <w:pPr>
+        <w:widowControl w:val="0"/>
+        <w:numPr>
+          <w:ilvl w:val="0"/>
+          <w:numId w:val="0"/>
+        </w:numPr>
+        <w:jc w:val="both"/>
+        <w:rPr>
+          <w:rFonts w:hint="eastAsia"/>
+          <w:sz w:val="24"/>
+          <w:szCs w:val="24"/>
+          <w:lang w:val="en-US" w:eastAsia="zh-CN"/>
+        </w:rPr>
+      </w:pPr>
+    </w:p>
+    <w:p>
+      <w:pPr>
+        <w:widowControl w:val="0"/>
+        <w:numPr>
+          <w:ilvl w:val="0"/>
+          <w:numId w:val="0"/>
+        </w:numPr>
+        <w:jc w:val="both"/>
+        <w:rPr>
+          <w:rFonts w:hint="eastAsia"/>
+          <w:sz w:val="24"/>
+          <w:szCs w:val="24"/>
+          <w:lang w:val="en-US" w:eastAsia="zh-CN"/>
+        </w:rPr>
+      </w:pPr>
+    </w:p>
+    <w:p>
+      <w:pPr>
+        <w:widowControl w:val="0"/>
+        <w:numPr>
+          <w:ilvl w:val="0"/>
+          <w:numId w:val="0"/>
+        </w:numPr>
+        <w:jc w:val="both"/>
+        <w:rPr>
+          <w:rFonts w:hint="eastAsia"/>
+          <w:sz w:val="24"/>
+          <w:szCs w:val="24"/>
+          <w:lang w:val="en-US" w:eastAsia="zh-CN"/>
+        </w:rPr>
+      </w:pPr>
+    </w:p>
+    <w:p>
+      <w:pPr>
+        <w:widowControl w:val="0"/>
+        <w:numPr>
+          <w:ilvl w:val="0"/>
+          <w:numId w:val="0"/>
+        </w:numPr>
+        <w:jc w:val="both"/>
+        <w:rPr>
+          <w:rFonts w:hint="eastAsia"/>
+          <w:sz w:val="24"/>
+          <w:szCs w:val="24"/>
+          <w:lang w:val="en-US" w:eastAsia="zh-CN"/>
+        </w:rPr>
+      </w:pPr>
+    </w:p>
+    <w:p>
+      <w:pPr>
+        <w:widowControl w:val="0"/>
+        <w:numPr>
+          <w:ilvl w:val="0"/>
+          <w:numId w:val="0"/>
+        </w:numPr>
+        <w:jc w:val="both"/>
+        <w:rPr>
+          <w:rFonts w:hint="eastAsia"/>
+          <w:sz w:val="24"/>
+          <w:szCs w:val="24"/>
+          <w:lang w:val="en-US" w:eastAsia="zh-CN"/>
+        </w:rPr>
+      </w:pPr>
+    </w:p>
+    <w:p>
+      <w:pPr>
+        <w:widowControl w:val="0"/>
+        <w:numPr>
+          <w:ilvl w:val="0"/>
+          <w:numId w:val="0"/>
+        </w:numPr>
+        <w:jc w:val="both"/>
+        <w:rPr>
+          <w:rFonts w:hint="eastAsia"/>
+          <w:sz w:val="24"/>
+          <w:szCs w:val="24"/>
+          <w:lang w:val="en-US" w:eastAsia="zh-CN"/>
+        </w:rPr>
+      </w:pPr>
+    </w:p>
+    <w:p>
+      <w:pPr>
+        <w:widowControl w:val="0"/>
+        <w:numPr>
+          <w:ilvl w:val="0"/>
+          <w:numId w:val="0"/>
+        </w:numPr>
+        <w:jc w:val="both"/>
+        <w:rPr>
+          <w:rFonts w:hint="eastAsia"/>
+          <w:sz w:val="24"/>
+          <w:szCs w:val="24"/>
+          <w:lang w:val="en-US" w:eastAsia="zh-CN"/>
+        </w:rPr>
+      </w:pPr>
+    </w:p>
+    <w:p>
+      <w:pPr>
+        <w:widowControl w:val="0"/>
+        <w:numPr>
+          <w:ilvl w:val="0"/>
+          <w:numId w:val="0"/>
+        </w:numPr>
+        <w:jc w:val="both"/>
+        <w:rPr>
+          <w:rFonts w:hint="eastAsia"/>
+          <w:sz w:val="24"/>
+          <w:szCs w:val="24"/>
+          <w:lang w:val="en-US" w:eastAsia="zh-CN"/>
+        </w:rPr>
+      </w:pPr>
+    </w:p>
+    <w:p>
+      <w:pPr>
+        <w:widowControl w:val="0"/>
+        <w:numPr>
+          <w:ilvl w:val="0"/>
+          <w:numId w:val="0"/>
+        </w:numPr>
+        <w:jc w:val="both"/>
+        <w:rPr>
+          <w:rFonts w:hint="eastAsia"/>
+          <w:sz w:val="24"/>
+          <w:szCs w:val="24"/>
+          <w:lang w:val="en-US" w:eastAsia="zh-CN"/>
+        </w:rPr>
+      </w:pPr>
+    </w:p>
+    <w:p>
+      <w:pPr>
+        <w:widowControl w:val="0"/>
+        <w:numPr>
+          <w:ilvl w:val="0"/>
+          <w:numId w:val="0"/>
+        </w:numPr>
+        <w:jc w:val="both"/>
+        <w:rPr>
+          <w:rFonts w:hint="eastAsia"/>
+          <w:sz w:val="24"/>
+          <w:szCs w:val="24"/>
+          <w:lang w:val="en-US" w:eastAsia="zh-CN"/>
+        </w:rPr>
+      </w:pPr>
+    </w:p>
+    <w:p>
+      <w:pPr>
+        <w:pStyle w:val="4"/>
+        <w:ind w:left="0" w:leftChars="0" w:firstLine="0" w:firstLineChars="0"/>
+        <w:rPr>
+          <w:rFonts w:hint="eastAsia"/>
+          <w:sz w:val="24"/>
+          <w:szCs w:val="24"/>
+          <w:lang w:val="en-US" w:eastAsia="zh-CN"/>
+        </w:rPr>
+      </w:pPr>
+      <w:r>
+        <w:rPr>
+          <w:rFonts w:hint="eastAsia" w:eastAsiaTheme="minorEastAsia"/>
+          <w:sz w:val="24"/>
+          <w:szCs w:val="24"/>
+          <w:lang w:val="en-US" w:eastAsia="zh-CN"/>
+        </w:rPr>
+        <w:t>其他主题</w:t>
+      </w:r>
+    </w:p>
+    <w:p>
+      <w:pPr>
+        <w:numPr>
+          <w:ilvl w:val="0"/>
+          <w:numId w:val="3"/>
+        </w:numPr>
+        <w:rPr>
+          <w:rFonts w:hint="eastAsia"/>
+          <w:sz w:val="24"/>
+          <w:szCs w:val="24"/>
+          <w:lang w:val="en-US" w:eastAsia="zh-CN"/>
+        </w:rPr>
+      </w:pPr>
+      <w:r>
+        <w:rPr>
+          <w:rFonts w:hint="eastAsia"/>
+          <w:sz w:val="24"/>
+          <w:szCs w:val="24"/>
+          <w:lang w:val="en-US" w:eastAsia="zh-CN"/>
+        </w:rPr>
+        <w:t>WPF主要特征</w:t>
+      </w:r>
+    </w:p>
+    <w:p>
+      <w:pPr>
+        <w:widowControl w:val="0"/>
+        <w:numPr>
+          <w:ilvl w:val="0"/>
+          <w:numId w:val="0"/>
+        </w:numPr>
+        <w:ind w:firstLine="420" w:firstLineChars="0"/>
+        <w:jc w:val="both"/>
+        <w:rPr>
+          <w:rFonts w:hint="eastAsia"/>
+          <w:sz w:val="24"/>
+          <w:szCs w:val="24"/>
+          <w:lang w:val="en-US" w:eastAsia="zh-CN"/>
+        </w:rPr>
+      </w:pPr>
+      <w:r>
+        <w:rPr>
+          <w:rFonts w:hint="eastAsia"/>
+          <w:sz w:val="24"/>
+          <w:szCs w:val="24"/>
+          <w:lang w:val="en-US" w:eastAsia="zh-CN"/>
+        </w:rPr>
+        <w:t>上一代的桌面开发程序，最新的是UWP(Universal Windows Platform)</w:t>
+      </w:r>
+    </w:p>
+    <w:p>
+      <w:pPr>
+        <w:widowControl w:val="0"/>
+        <w:numPr>
+          <w:ilvl w:val="0"/>
+          <w:numId w:val="7"/>
+        </w:numPr>
+        <w:ind w:firstLine="420" w:firstLineChars="0"/>
+        <w:jc w:val="both"/>
+        <w:rPr>
+          <w:rFonts w:hint="eastAsia"/>
+          <w:sz w:val="24"/>
+          <w:szCs w:val="24"/>
+          <w:lang w:val="en-US" w:eastAsia="zh-CN"/>
+        </w:rPr>
+      </w:pPr>
+      <w:r>
+        <w:rPr>
+          <w:rFonts w:hint="eastAsia"/>
+          <w:sz w:val="24"/>
+          <w:szCs w:val="24"/>
+          <w:lang w:val="en-US" w:eastAsia="zh-CN"/>
+        </w:rPr>
+        <w:t>DirectX，硬件加速</w:t>
+      </w:r>
+    </w:p>
+    <w:p>
+      <w:pPr>
+        <w:widowControl w:val="0"/>
+        <w:numPr>
+          <w:ilvl w:val="0"/>
+          <w:numId w:val="7"/>
+        </w:numPr>
+        <w:ind w:firstLine="420" w:firstLineChars="0"/>
+        <w:jc w:val="both"/>
+        <w:rPr>
+          <w:rFonts w:hint="eastAsia"/>
+          <w:sz w:val="24"/>
+          <w:szCs w:val="24"/>
+          <w:lang w:val="en-US" w:eastAsia="zh-CN"/>
+        </w:rPr>
+      </w:pPr>
+      <w:r>
+        <w:rPr>
+          <w:rFonts w:hint="eastAsia"/>
+          <w:sz w:val="24"/>
+          <w:szCs w:val="24"/>
+          <w:lang w:val="en-US" w:eastAsia="zh-CN"/>
+        </w:rPr>
+        <w:t>分辨率无关性</w:t>
+      </w:r>
+    </w:p>
+    <w:p>
+      <w:pPr>
+        <w:widowControl w:val="0"/>
+        <w:numPr>
+          <w:ilvl w:val="0"/>
+          <w:numId w:val="7"/>
+        </w:numPr>
+        <w:ind w:firstLine="420" w:firstLineChars="0"/>
+        <w:jc w:val="both"/>
+        <w:rPr>
+          <w:rFonts w:hint="eastAsia"/>
+          <w:sz w:val="24"/>
+          <w:szCs w:val="24"/>
+          <w:lang w:val="en-US" w:eastAsia="zh-CN"/>
+        </w:rPr>
+      </w:pPr>
+      <w:r>
+        <w:rPr>
+          <w:rFonts w:hint="eastAsia"/>
+          <w:sz w:val="24"/>
+          <w:szCs w:val="24"/>
+          <w:lang w:val="en-US" w:eastAsia="zh-CN"/>
+        </w:rPr>
+        <w:t>控件无固定外观</w:t>
+      </w:r>
+    </w:p>
+    <w:p>
+      <w:pPr>
+        <w:widowControl w:val="0"/>
+        <w:numPr>
+          <w:ilvl w:val="0"/>
+          <w:numId w:val="7"/>
+        </w:numPr>
+        <w:ind w:firstLine="420" w:firstLineChars="0"/>
+        <w:jc w:val="both"/>
+        <w:rPr>
+          <w:rFonts w:hint="eastAsia"/>
+          <w:sz w:val="24"/>
+          <w:szCs w:val="24"/>
+          <w:lang w:val="en-US" w:eastAsia="zh-CN"/>
+        </w:rPr>
+      </w:pPr>
+      <w:r>
+        <w:rPr>
+          <w:rFonts w:hint="eastAsia"/>
+          <w:sz w:val="24"/>
+          <w:szCs w:val="24"/>
+          <w:lang w:val="en-US" w:eastAsia="zh-CN"/>
+        </w:rPr>
+        <w:t>声明式用户界面</w:t>
+      </w:r>
+    </w:p>
+    <w:p>
+      <w:pPr>
+        <w:widowControl w:val="0"/>
+        <w:numPr>
+          <w:ilvl w:val="0"/>
+          <w:numId w:val="7"/>
+        </w:numPr>
+        <w:ind w:firstLine="420" w:firstLineChars="0"/>
+        <w:jc w:val="both"/>
+        <w:rPr>
+          <w:rFonts w:hint="eastAsia"/>
+          <w:sz w:val="24"/>
+          <w:szCs w:val="24"/>
+          <w:lang w:val="en-US" w:eastAsia="zh-CN"/>
+        </w:rPr>
+      </w:pPr>
+      <w:r>
+        <w:rPr>
+          <w:rFonts w:hint="eastAsia"/>
+          <w:sz w:val="24"/>
+          <w:szCs w:val="24"/>
+          <w:lang w:val="en-US" w:eastAsia="zh-CN"/>
+        </w:rPr>
+        <w:t>类似Web的布局模型</w:t>
+      </w:r>
+    </w:p>
+    <w:p>
+      <w:pPr>
+        <w:widowControl w:val="0"/>
+        <w:numPr>
+          <w:ilvl w:val="0"/>
+          <w:numId w:val="7"/>
+        </w:numPr>
+        <w:ind w:firstLine="420" w:firstLineChars="0"/>
+        <w:jc w:val="both"/>
+        <w:rPr>
+          <w:rFonts w:hint="eastAsia"/>
+          <w:sz w:val="24"/>
+          <w:szCs w:val="24"/>
+          <w:lang w:val="en-US" w:eastAsia="zh-CN"/>
+        </w:rPr>
+      </w:pPr>
+      <w:r>
+        <w:rPr>
+          <w:rFonts w:hint="eastAsia"/>
+          <w:sz w:val="24"/>
+          <w:szCs w:val="24"/>
+          <w:lang w:val="en-US" w:eastAsia="zh-CN"/>
+        </w:rPr>
+        <w:t>作为首要编程概念的动画</w:t>
+      </w:r>
+    </w:p>
+    <w:p>
+      <w:pPr>
+        <w:widowControl w:val="0"/>
+        <w:numPr>
+          <w:ilvl w:val="0"/>
+          <w:numId w:val="7"/>
+        </w:numPr>
+        <w:ind w:firstLine="420" w:firstLineChars="0"/>
+        <w:jc w:val="both"/>
+        <w:rPr>
+          <w:rFonts w:hint="eastAsia"/>
+          <w:sz w:val="24"/>
+          <w:szCs w:val="24"/>
+          <w:lang w:val="en-US" w:eastAsia="zh-CN"/>
+        </w:rPr>
+      </w:pPr>
+      <w:r>
+        <w:rPr>
+          <w:rFonts w:hint="eastAsia"/>
+          <w:sz w:val="24"/>
+          <w:szCs w:val="24"/>
+          <w:lang w:val="en-US" w:eastAsia="zh-CN"/>
+        </w:rPr>
+        <w:t>设计与逻辑分离（Blend）</w:t>
+      </w:r>
+    </w:p>
+    <w:p>
+      <w:pPr>
+        <w:widowControl w:val="0"/>
+        <w:numPr>
+          <w:ilvl w:val="0"/>
+          <w:numId w:val="0"/>
+        </w:numPr>
+        <w:ind w:firstLine="420" w:firstLineChars="0"/>
+        <w:jc w:val="both"/>
+        <w:rPr>
+          <w:rFonts w:hint="eastAsia"/>
+          <w:sz w:val="24"/>
+          <w:szCs w:val="24"/>
+          <w:lang w:val="en-US" w:eastAsia="zh-CN"/>
+        </w:rPr>
+      </w:pPr>
+    </w:p>
+    <w:p>
+      <w:pPr>
+        <w:widowControl w:val="0"/>
+        <w:numPr>
+          <w:ilvl w:val="0"/>
+          <w:numId w:val="0"/>
+        </w:numPr>
+        <w:jc w:val="both"/>
+        <w:rPr>
+          <w:rFonts w:hint="eastAsia"/>
+          <w:sz w:val="24"/>
+          <w:szCs w:val="24"/>
+          <w:lang w:val="en-US" w:eastAsia="zh-CN"/>
+        </w:rPr>
+      </w:pPr>
+    </w:p>
+    <w:p>
+      <w:pPr>
+        <w:numPr>
+          <w:ilvl w:val="0"/>
+          <w:numId w:val="3"/>
+        </w:numPr>
+        <w:rPr>
+          <w:rFonts w:hint="eastAsia"/>
+          <w:sz w:val="24"/>
+          <w:szCs w:val="24"/>
+          <w:lang w:val="en-US" w:eastAsia="zh-CN"/>
+        </w:rPr>
+      </w:pPr>
+      <w:r>
+        <w:rPr>
+          <w:rFonts w:hint="eastAsia"/>
+          <w:sz w:val="24"/>
+          <w:szCs w:val="24"/>
+          <w:lang w:val="en-US" w:eastAsia="zh-CN"/>
+        </w:rPr>
+        <w:t>WPF单元测试如何实现？</w:t>
+      </w:r>
+    </w:p>
+    <w:p>
+      <w:pPr>
+        <w:widowControl w:val="0"/>
+        <w:numPr>
+          <w:ilvl w:val="0"/>
+          <w:numId w:val="0"/>
+        </w:numPr>
+        <w:jc w:val="both"/>
+        <w:rPr>
+          <w:rFonts w:hint="eastAsia"/>
+          <w:sz w:val="24"/>
+          <w:szCs w:val="24"/>
+          <w:lang w:val="en-US" w:eastAsia="zh-CN"/>
+        </w:rPr>
+      </w:pPr>
+    </w:p>
+    <w:p>
+      <w:pPr>
+        <w:widowControl w:val="0"/>
+        <w:numPr>
+          <w:ilvl w:val="0"/>
+          <w:numId w:val="0"/>
+        </w:numPr>
+        <w:jc w:val="both"/>
         <w:rPr>
           <w:rFonts w:hint="eastAsia"/>
           <w:color w:val="FF0000"/>
@@ -8695,6 +9188,15 @@
           <w:szCs w:val="44"/>
           <w:lang w:val="en-US" w:eastAsia="zh-CN"/>
         </w:rPr>
+      </w:pPr>
+      <w:r>
+        <w:rPr>
+          <w:rFonts w:hint="eastAsia"/>
+          <w:color w:val="FF0000"/>
+          <w:sz w:val="44"/>
+          <w:szCs w:val="44"/>
+          <w:lang w:val="en-US" w:eastAsia="zh-CN"/>
+        </w:rPr>
         <w:t>TODO</w:t>
       </w:r>
     </w:p>
@@ -8741,80 +9243,8 @@
           <w:lang w:val="en-US" w:eastAsia="zh-CN"/>
         </w:rPr>
       </w:pPr>
-    </w:p>
-    <w:p>
-      <w:pPr>
-        <w:widowControl w:val="0"/>
-        <w:numPr>
-          <w:ilvl w:val="0"/>
-          <w:numId w:val="0"/>
-        </w:numPr>
-        <w:jc w:val="both"/>
-      </w:pPr>
-    </w:p>
-    <w:p>
-      <w:pPr>
-        <w:widowControl w:val="0"/>
-        <w:numPr>
-          <w:ilvl w:val="0"/>
-          <w:numId w:val="0"/>
-        </w:numPr>
-        <w:jc w:val="both"/>
-      </w:pPr>
-    </w:p>
-    <w:p>
-      <w:pPr>
-        <w:widowControl w:val="0"/>
-        <w:numPr>
-          <w:ilvl w:val="0"/>
-          <w:numId w:val="0"/>
-        </w:numPr>
-        <w:jc w:val="both"/>
-      </w:pPr>
-    </w:p>
-    <w:p>
-      <w:pPr>
-        <w:widowControl w:val="0"/>
-        <w:numPr>
-          <w:ilvl w:val="0"/>
-          <w:numId w:val="0"/>
-        </w:numPr>
-        <w:jc w:val="both"/>
-      </w:pPr>
-    </w:p>
-    <w:p>
-      <w:pPr>
-        <w:widowControl w:val="0"/>
-        <w:numPr>
-          <w:ilvl w:val="0"/>
-          <w:numId w:val="0"/>
-        </w:numPr>
-        <w:jc w:val="both"/>
-      </w:pPr>
-    </w:p>
-    <w:p>
-      <w:pPr>
-        <w:widowControl w:val="0"/>
-        <w:numPr>
-          <w:ilvl w:val="0"/>
-          <w:numId w:val="0"/>
-        </w:numPr>
-        <w:jc w:val="both"/>
-      </w:pPr>
-    </w:p>
-    <w:p>
-      <w:pPr>
-        <w:widowControl w:val="0"/>
-        <w:numPr>
-          <w:ilvl w:val="0"/>
-          <w:numId w:val="0"/>
-        </w:numPr>
-        <w:jc w:val="both"/>
-        <w:rPr>
-          <w:rFonts w:hint="eastAsia"/>
-          <w:lang w:val="en-US" w:eastAsia="zh-CN"/>
-        </w:rPr>
-      </w:pPr>
+      <w:bookmarkStart w:id="3" w:name="_GoBack"/>
+      <w:bookmarkEnd w:id="3"/>
     </w:p>
     <w:sectPr>
       <w:pgSz w:w="11906" w:h="16838"/>
@@ -9267,6 +9697,23 @@
     </w:lvl>
   </w:abstractNum>
   <w:abstractNum w:abstractNumId="5">
+    <w:nsid w:val="101120A5"/>
+    <w:multiLevelType w:val="singleLevel"/>
+    <w:tmpl w:val="101120A5"/>
+    <w:lvl w:ilvl="0" w:tentative="0">
+      <w:start w:val="1"/>
+      <w:numFmt w:val="bullet"/>
+      <w:lvlText w:val=""/>
+      <w:lvlJc w:val="left"/>
+      <w:pPr>
+        <w:ind w:left="420" w:hanging="420"/>
+      </w:pPr>
+      <w:rPr>
+        <w:rFonts w:hint="default" w:ascii="Wingdings" w:hAnsi="Wingdings"/>
+      </w:rPr>
+    </w:lvl>
+  </w:abstractNum>
+  <w:abstractNum w:abstractNumId="6">
     <w:nsid w:val="4BB61659"/>
     <w:multiLevelType w:val="singleLevel"/>
     <w:tmpl w:val="4BB61659"/>
@@ -9295,6 +9742,9 @@
   </w:num>
   <w:num w:numId="6">
     <w:abstractNumId w:val="5"/>
+  </w:num>
+  <w:num w:numId="7">
+    <w:abstractNumId w:val="6"/>
   </w:num>
 </w:numbering>
 </file>
@@ -9578,7 +10028,7 @@
     <w:name w:val="heading 1"/>
     <w:basedOn w:val="1"/>
     <w:next w:val="1"/>
-    <w:link w:val="11"/>
+    <w:link w:val="12"/>
     <w:qFormat/>
     <w:uiPriority w:val="0"/>
     <w:pPr>
@@ -9625,16 +10075,17 @@
     <w:qFormat/>
     <w:uiPriority w:val="0"/>
     <w:pPr>
-      <w:keepNext/>
-      <w:spacing w:line="380" w:lineRule="exact"/>
-      <w:ind w:firstLine="480"/>
-      <w:outlineLvl w:val="2"/>
+      <w:spacing w:before="0" w:beforeAutospacing="1" w:after="0" w:afterAutospacing="1"/>
+      <w:jc w:val="left"/>
     </w:pPr>
     <w:rPr>
-      <w:rFonts w:ascii="Times New Roman" w:hAnsi="Times New Roman" w:eastAsia="宋体" w:cs="Times New Roman"/>
+      <w:rFonts w:hint="eastAsia" w:ascii="宋体" w:hAnsi="宋体" w:eastAsia="宋体" w:cs="宋体"/>
       <w:b/>
       <w:bCs/>
-      <w:sz w:val="24"/>
+      <w:kern w:val="0"/>
+      <w:sz w:val="27"/>
+      <w:szCs w:val="27"/>
+      <w:lang w:val="en-US" w:eastAsia="zh-CN" w:bidi="ar"/>
     </w:rPr>
   </w:style>
   <w:style w:type="character" w:default="1" w:styleId="7">
@@ -9643,7 +10094,7 @@
     <w:qFormat/>
     <w:uiPriority w:val="0"/>
   </w:style>
-  <w:style w:type="table" w:default="1" w:styleId="9">
+  <w:style w:type="table" w:default="1" w:styleId="10">
     <w:name w:val="Normal Table"/>
     <w:semiHidden/>
     <w:qFormat/>
@@ -9709,6 +10160,15 @@
     </w:rPr>
   </w:style>
   <w:style w:type="character" w:styleId="8">
+    <w:name w:val="Strong"/>
+    <w:basedOn w:val="7"/>
+    <w:qFormat/>
+    <w:uiPriority w:val="0"/>
+    <w:rPr>
+      <w:b/>
+    </w:rPr>
+  </w:style>
+  <w:style w:type="character" w:styleId="9">
     <w:name w:val="Hyperlink"/>
     <w:basedOn w:val="7"/>
     <w:qFormat/>
@@ -9718,9 +10178,9 @@
       <w:u w:val="single"/>
     </w:rPr>
   </w:style>
-  <w:style w:type="table" w:styleId="10">
+  <w:style w:type="table" w:styleId="11">
     <w:name w:val="Table Grid"/>
-    <w:basedOn w:val="9"/>
+    <w:basedOn w:val="10"/>
     <w:uiPriority w:val="0"/>
     <w:pPr>
       <w:widowControl w:val="0"/>
@@ -9738,7 +10198,7 @@
       <w:tblLayout w:type="fixed"/>
     </w:tblPr>
   </w:style>
-  <w:style w:type="character" w:customStyle="1" w:styleId="11">
+  <w:style w:type="character" w:customStyle="1" w:styleId="12">
     <w:name w:val="标题 1 Char"/>
     <w:link w:val="2"/>
     <w:qFormat/>
@@ -9753,13 +10213,14 @@
       <w:lang w:val="en-US" w:eastAsia="zh-CN" w:bidi="ar-SA"/>
     </w:rPr>
   </w:style>
-  <w:style w:type="paragraph" w:customStyle="1" w:styleId="12">
+  <w:style w:type="paragraph" w:customStyle="1" w:styleId="13">
     <w:name w:val="WPSOffice手动目录 1"/>
     <w:uiPriority w:val="0"/>
     <w:pPr>
       <w:ind w:leftChars="0"/>
     </w:pPr>
     <w:rPr>
+      <w:rFonts w:ascii="Times New Roman" w:hAnsi="Times New Roman" w:eastAsia="宋体" w:cs="Times New Roman"/>
       <w:sz w:val="20"/>
       <w:szCs w:val="20"/>
     </w:rPr>

</xml_diff>